<commit_message>
Remove some personality from the documentation
</commit_message>
<xml_diff>
--- a/Documentation/BoardGameAnalyzer/LowLevelDesign.docx
+++ b/Documentation/BoardGameAnalyzer/LowLevelDesign.docx
@@ -818,10 +818,13 @@
           </w:tcPr>
           <w:p>
             <w:r>
-              <w:t xml:space="preserve">Abstract – </w:t>
+              <w:t xml:space="preserve">Abstract – Returns symmetries for the current </w:t>
             </w:r>
             <w:r>
-              <w:t>Returns symmetries for the current board situation</w:t>
+              <w:t>game</w:t>
+            </w:r>
+            <w:r>
+              <w:t xml:space="preserve"> situation</w:t>
             </w:r>
           </w:p>
         </w:tc>
@@ -980,7 +983,13 @@
     </w:p>
     <w:p>
       <w:r>
-        <w:t>To avoid duplicate efforts and duplicate records in the game graph database, every board situation will be compared with previously analyzed board situations.  If the situation is found</w:t>
+        <w:t xml:space="preserve">To avoid duplicate </w:t>
+      </w:r>
+      <w:r>
+        <w:t>processing</w:t>
+      </w:r>
+      <w:r>
+        <w:t xml:space="preserve"> and duplicate records in the game graph database, every board situation will be compared with previously analyzed board situations.  If the situation is found</w:t>
       </w:r>
       <w:r>
         <w:t xml:space="preserve"> or a symmetry of the situation has been analyzed</w:t>
@@ -990,6 +999,17 @@
       </w:r>
       <w:r>
         <w:t>will be connected to the previously analyzed graph entry.</w:t>
+      </w:r>
+      <w:r>
+        <w:t xml:space="preserve">  The actual Game derived classes will supply a list of applicable symmetries.  The previous situations will be stored as list of board hashes.  In anticipation of memory needs outweighing performance needs, </w:t>
+      </w:r>
+      <w:r>
+        <w:t>only the pristine board hash will be stored in memory and the additional symmetries will be discarded when leaving the current board situation.  This method also favors the</w:t>
+      </w:r>
+      <w:bookmarkStart w:id="0" w:name="_GoBack"/>
+      <w:bookmarkEnd w:id="0"/>
+      <w:r>
+        <w:t xml:space="preserve"> simpler threading model outlined below.</w:t>
       </w:r>
     </w:p>
     <w:p>
@@ -1033,7 +1053,11 @@
         <w:t xml:space="preserve">easily </w:t>
       </w:r>
       <w:r>
-        <w:t xml:space="preserve">allows different data structures for different games.  One example is the difference between Checkers, a subtractive game, and Tic </w:t>
+        <w:t xml:space="preserve">allows different data </w:t>
+      </w:r>
+      <w:r>
+        <w:lastRenderedPageBreak/>
+        <w:t xml:space="preserve">structures for different games.  One example is the difference between Checkers, a subtractive game, and Tic </w:t>
       </w:r>
       <w:proofErr w:type="gramStart"/>
       <w:r>
@@ -1052,14 +1076,11 @@
     </w:p>
     <w:p>
       <w:r>
-        <w:lastRenderedPageBreak/>
         <w:t>The Graph</w:t>
       </w:r>
       <w:r>
         <w:t xml:space="preserve"> </w:t>
       </w:r>
-      <w:bookmarkStart w:id="0" w:name="_GoBack"/>
-      <w:bookmarkEnd w:id="0"/>
       <w:r>
         <w:t xml:space="preserve">Entry records will contain only </w:t>
       </w:r>
@@ -1411,50 +1432,1115 @@
           <w:sz w:val="20"/>
           <w:szCs w:val="20"/>
         </w:rPr>
+        <w:t xml:space="preserve"> name</w:t>
+      </w:r>
+      <w:r>
+        <w:rPr>
+          <w:rFonts w:ascii="Courier New" w:eastAsia="Times New Roman" w:hAnsi="Courier New" w:cs="Courier New"/>
+          <w:color w:val="000000"/>
+          <w:sz w:val="20"/>
+          <w:szCs w:val="20"/>
+        </w:rPr>
+        <w:t>": "</w:t>
+      </w:r>
+      <w:r>
+        <w:rPr>
+          <w:rFonts w:ascii="Courier New" w:eastAsia="Times New Roman" w:hAnsi="Courier New" w:cs="Courier New"/>
+          <w:color w:val="000000"/>
+          <w:sz w:val="20"/>
+          <w:szCs w:val="20"/>
+        </w:rPr>
+        <w:t>Checkers</w:t>
+      </w:r>
+      <w:r>
+        <w:rPr>
+          <w:rFonts w:ascii="Courier New" w:eastAsia="Times New Roman" w:hAnsi="Courier New" w:cs="Courier New"/>
+          <w:color w:val="000000"/>
+          <w:sz w:val="20"/>
+          <w:szCs w:val="20"/>
+        </w:rPr>
+        <w:t>",</w:t>
+      </w:r>
+    </w:p>
+    <w:p>
+      <w:pPr>
+        <w:pBdr>
+          <w:top w:val="single" w:sz="6" w:space="4" w:color="CCCCCC"/>
+          <w:left w:val="single" w:sz="6" w:space="7" w:color="CCCCCC"/>
+          <w:bottom w:val="single" w:sz="6" w:space="4" w:color="CCCCCC"/>
+          <w:right w:val="single" w:sz="6" w:space="4" w:color="CCCCCC"/>
+        </w:pBdr>
+        <w:shd w:val="clear" w:color="auto" w:fill="F0F7FE"/>
+        <w:tabs>
+          <w:tab w:val="left" w:pos="916"/>
+          <w:tab w:val="left" w:pos="1832"/>
+          <w:tab w:val="left" w:pos="2748"/>
+          <w:tab w:val="left" w:pos="3664"/>
+          <w:tab w:val="left" w:pos="4580"/>
+          <w:tab w:val="left" w:pos="5496"/>
+          <w:tab w:val="left" w:pos="6412"/>
+          <w:tab w:val="left" w:pos="7328"/>
+          <w:tab w:val="left" w:pos="8244"/>
+          <w:tab w:val="left" w:pos="9160"/>
+          <w:tab w:val="left" w:pos="10076"/>
+          <w:tab w:val="left" w:pos="10992"/>
+          <w:tab w:val="left" w:pos="11908"/>
+          <w:tab w:val="left" w:pos="12824"/>
+          <w:tab w:val="left" w:pos="13740"/>
+          <w:tab w:val="left" w:pos="14656"/>
+        </w:tabs>
+        <w:spacing w:after="0" w:line="240" w:lineRule="auto"/>
+        <w:ind w:left="150" w:right="150"/>
+        <w:rPr>
+          <w:rFonts w:ascii="Courier New" w:eastAsia="Times New Roman" w:hAnsi="Courier New" w:cs="Courier New"/>
+          <w:color w:val="000000"/>
+          <w:sz w:val="20"/>
+          <w:szCs w:val="20"/>
+        </w:rPr>
+      </w:pPr>
+      <w:r>
+        <w:rPr>
+          <w:rFonts w:ascii="Courier New" w:eastAsia="Times New Roman" w:hAnsi="Courier New" w:cs="Courier New"/>
+          <w:color w:val="000000"/>
+          <w:sz w:val="20"/>
+          <w:szCs w:val="20"/>
+        </w:rPr>
+        <w:t xml:space="preserve">        "</w:t>
+      </w:r>
+      <w:proofErr w:type="gramStart"/>
+      <w:r>
+        <w:rPr>
+          <w:rFonts w:ascii="Courier New" w:eastAsia="Times New Roman" w:hAnsi="Courier New" w:cs="Courier New"/>
+          <w:color w:val="000000"/>
+          <w:sz w:val="20"/>
+          <w:szCs w:val="20"/>
+        </w:rPr>
+        <w:t>width</w:t>
+      </w:r>
+      <w:proofErr w:type="gramEnd"/>
+      <w:r>
+        <w:rPr>
+          <w:rFonts w:ascii="Courier New" w:eastAsia="Times New Roman" w:hAnsi="Courier New" w:cs="Courier New"/>
+          <w:color w:val="000000"/>
+          <w:sz w:val="20"/>
+          <w:szCs w:val="20"/>
+        </w:rPr>
+        <w:t xml:space="preserve">": </w:t>
+      </w:r>
+      <w:r>
+        <w:rPr>
+          <w:rFonts w:ascii="Courier New" w:eastAsia="Times New Roman" w:hAnsi="Courier New" w:cs="Courier New"/>
+          <w:color w:val="000000"/>
+          <w:sz w:val="20"/>
+          <w:szCs w:val="20"/>
+        </w:rPr>
+        <w:t>8</w:t>
+      </w:r>
+      <w:r>
+        <w:rPr>
+          <w:rFonts w:ascii="Courier New" w:eastAsia="Times New Roman" w:hAnsi="Courier New" w:cs="Courier New"/>
+          <w:color w:val="000000"/>
+          <w:sz w:val="20"/>
+          <w:szCs w:val="20"/>
+        </w:rPr>
+        <w:t>,</w:t>
+      </w:r>
+    </w:p>
+    <w:p>
+      <w:pPr>
+        <w:pBdr>
+          <w:top w:val="single" w:sz="6" w:space="4" w:color="CCCCCC"/>
+          <w:left w:val="single" w:sz="6" w:space="7" w:color="CCCCCC"/>
+          <w:bottom w:val="single" w:sz="6" w:space="4" w:color="CCCCCC"/>
+          <w:right w:val="single" w:sz="6" w:space="4" w:color="CCCCCC"/>
+        </w:pBdr>
+        <w:shd w:val="clear" w:color="auto" w:fill="F0F7FE"/>
+        <w:tabs>
+          <w:tab w:val="left" w:pos="916"/>
+          <w:tab w:val="left" w:pos="1832"/>
+          <w:tab w:val="left" w:pos="2748"/>
+          <w:tab w:val="left" w:pos="3664"/>
+          <w:tab w:val="left" w:pos="4580"/>
+          <w:tab w:val="left" w:pos="5496"/>
+          <w:tab w:val="left" w:pos="6412"/>
+          <w:tab w:val="left" w:pos="7328"/>
+          <w:tab w:val="left" w:pos="8244"/>
+          <w:tab w:val="left" w:pos="9160"/>
+          <w:tab w:val="left" w:pos="10076"/>
+          <w:tab w:val="left" w:pos="10992"/>
+          <w:tab w:val="left" w:pos="11908"/>
+          <w:tab w:val="left" w:pos="12824"/>
+          <w:tab w:val="left" w:pos="13740"/>
+          <w:tab w:val="left" w:pos="14656"/>
+        </w:tabs>
+        <w:spacing w:after="0" w:line="240" w:lineRule="auto"/>
+        <w:ind w:left="150" w:right="150"/>
+        <w:rPr>
+          <w:rFonts w:ascii="Courier New" w:eastAsia="Times New Roman" w:hAnsi="Courier New" w:cs="Courier New"/>
+          <w:color w:val="000000"/>
+          <w:sz w:val="20"/>
+          <w:szCs w:val="20"/>
+        </w:rPr>
+      </w:pPr>
+      <w:r>
+        <w:rPr>
+          <w:rFonts w:ascii="Courier New" w:eastAsia="Times New Roman" w:hAnsi="Courier New" w:cs="Courier New"/>
+          <w:color w:val="000000"/>
+          <w:sz w:val="20"/>
+          <w:szCs w:val="20"/>
+        </w:rPr>
+        <w:t xml:space="preserve">        "</w:t>
+      </w:r>
+      <w:proofErr w:type="gramStart"/>
+      <w:r>
+        <w:rPr>
+          <w:rFonts w:ascii="Courier New" w:eastAsia="Times New Roman" w:hAnsi="Courier New" w:cs="Courier New"/>
+          <w:color w:val="000000"/>
+          <w:sz w:val="20"/>
+          <w:szCs w:val="20"/>
+        </w:rPr>
+        <w:t>height</w:t>
+      </w:r>
+      <w:proofErr w:type="gramEnd"/>
+      <w:r>
+        <w:rPr>
+          <w:rFonts w:ascii="Courier New" w:eastAsia="Times New Roman" w:hAnsi="Courier New" w:cs="Courier New"/>
+          <w:color w:val="000000"/>
+          <w:sz w:val="20"/>
+          <w:szCs w:val="20"/>
+        </w:rPr>
+        <w:t xml:space="preserve">": </w:t>
+      </w:r>
+      <w:r>
+        <w:rPr>
+          <w:rFonts w:ascii="Courier New" w:eastAsia="Times New Roman" w:hAnsi="Courier New" w:cs="Courier New"/>
+          <w:color w:val="000000"/>
+          <w:sz w:val="20"/>
+          <w:szCs w:val="20"/>
+        </w:rPr>
+        <w:t>8</w:t>
+      </w:r>
+      <w:r>
+        <w:rPr>
+          <w:rFonts w:ascii="Courier New" w:eastAsia="Times New Roman" w:hAnsi="Courier New" w:cs="Courier New"/>
+          <w:color w:val="000000"/>
+          <w:sz w:val="20"/>
+          <w:szCs w:val="20"/>
+        </w:rPr>
+        <w:t>,</w:t>
+      </w:r>
+    </w:p>
+    <w:p>
+      <w:pPr>
+        <w:pBdr>
+          <w:top w:val="single" w:sz="6" w:space="4" w:color="CCCCCC"/>
+          <w:left w:val="single" w:sz="6" w:space="7" w:color="CCCCCC"/>
+          <w:bottom w:val="single" w:sz="6" w:space="4" w:color="CCCCCC"/>
+          <w:right w:val="single" w:sz="6" w:space="4" w:color="CCCCCC"/>
+        </w:pBdr>
+        <w:shd w:val="clear" w:color="auto" w:fill="F0F7FE"/>
+        <w:tabs>
+          <w:tab w:val="left" w:pos="916"/>
+          <w:tab w:val="left" w:pos="1832"/>
+          <w:tab w:val="left" w:pos="2748"/>
+          <w:tab w:val="left" w:pos="3664"/>
+          <w:tab w:val="left" w:pos="4580"/>
+          <w:tab w:val="left" w:pos="5496"/>
+          <w:tab w:val="left" w:pos="6412"/>
+          <w:tab w:val="left" w:pos="7328"/>
+          <w:tab w:val="left" w:pos="8244"/>
+          <w:tab w:val="left" w:pos="9160"/>
+          <w:tab w:val="left" w:pos="10076"/>
+          <w:tab w:val="left" w:pos="10992"/>
+          <w:tab w:val="left" w:pos="11908"/>
+          <w:tab w:val="left" w:pos="12824"/>
+          <w:tab w:val="left" w:pos="13740"/>
+          <w:tab w:val="left" w:pos="14656"/>
+        </w:tabs>
+        <w:spacing w:after="0" w:line="240" w:lineRule="auto"/>
+        <w:ind w:left="150" w:right="150"/>
+        <w:rPr>
+          <w:rFonts w:ascii="Courier New" w:eastAsia="Times New Roman" w:hAnsi="Courier New" w:cs="Courier New"/>
+          <w:color w:val="000000"/>
+          <w:sz w:val="20"/>
+          <w:szCs w:val="20"/>
+        </w:rPr>
+      </w:pPr>
+      <w:r>
+        <w:rPr>
+          <w:rFonts w:ascii="Courier New" w:eastAsia="Times New Roman" w:hAnsi="Courier New" w:cs="Courier New"/>
+          <w:color w:val="000000"/>
+          <w:sz w:val="20"/>
+          <w:szCs w:val="20"/>
+        </w:rPr>
+        <w:t xml:space="preserve">        "</w:t>
+      </w:r>
+      <w:proofErr w:type="gramStart"/>
+      <w:r>
+        <w:rPr>
+          <w:rFonts w:ascii="Courier New" w:eastAsia="Times New Roman" w:hAnsi="Courier New" w:cs="Courier New"/>
+          <w:color w:val="000000"/>
+          <w:sz w:val="20"/>
+          <w:szCs w:val="20"/>
+        </w:rPr>
+        <w:t>games</w:t>
+      </w:r>
+      <w:proofErr w:type="gramEnd"/>
+      <w:r>
+        <w:rPr>
+          <w:rFonts w:ascii="Courier New" w:eastAsia="Times New Roman" w:hAnsi="Courier New" w:cs="Courier New"/>
+          <w:color w:val="000000"/>
+          <w:sz w:val="20"/>
+          <w:szCs w:val="20"/>
+        </w:rPr>
+        <w:t xml:space="preserve">": </w:t>
+      </w:r>
+      <w:r>
+        <w:rPr>
+          <w:rFonts w:ascii="Courier New" w:eastAsia="Times New Roman" w:hAnsi="Courier New" w:cs="Courier New"/>
+          <w:color w:val="000000"/>
+          <w:sz w:val="20"/>
+          <w:szCs w:val="20"/>
+        </w:rPr>
+        <w:t>“6543219876545</w:t>
+      </w:r>
+      <w:r>
+        <w:rPr>
+          <w:rFonts w:ascii="Courier New" w:eastAsia="Times New Roman" w:hAnsi="Courier New" w:cs="Courier New"/>
+          <w:color w:val="000000"/>
+          <w:sz w:val="20"/>
+          <w:szCs w:val="20"/>
+        </w:rPr>
+        <w:t>,</w:t>
+      </w:r>
+    </w:p>
+    <w:p>
+      <w:pPr>
+        <w:pBdr>
+          <w:top w:val="single" w:sz="6" w:space="4" w:color="CCCCCC"/>
+          <w:left w:val="single" w:sz="6" w:space="7" w:color="CCCCCC"/>
+          <w:bottom w:val="single" w:sz="6" w:space="4" w:color="CCCCCC"/>
+          <w:right w:val="single" w:sz="6" w:space="4" w:color="CCCCCC"/>
+        </w:pBdr>
+        <w:shd w:val="clear" w:color="auto" w:fill="F0F7FE"/>
+        <w:tabs>
+          <w:tab w:val="left" w:pos="916"/>
+          <w:tab w:val="left" w:pos="1832"/>
+          <w:tab w:val="left" w:pos="2748"/>
+          <w:tab w:val="left" w:pos="3664"/>
+          <w:tab w:val="left" w:pos="4580"/>
+          <w:tab w:val="left" w:pos="5496"/>
+          <w:tab w:val="left" w:pos="6412"/>
+          <w:tab w:val="left" w:pos="7328"/>
+          <w:tab w:val="left" w:pos="8244"/>
+          <w:tab w:val="left" w:pos="9160"/>
+          <w:tab w:val="left" w:pos="10076"/>
+          <w:tab w:val="left" w:pos="10992"/>
+          <w:tab w:val="left" w:pos="11908"/>
+          <w:tab w:val="left" w:pos="12824"/>
+          <w:tab w:val="left" w:pos="13740"/>
+          <w:tab w:val="left" w:pos="14656"/>
+        </w:tabs>
+        <w:spacing w:after="0" w:line="240" w:lineRule="auto"/>
+        <w:ind w:left="150" w:right="150"/>
+        <w:rPr>
+          <w:rFonts w:ascii="Courier New" w:eastAsia="Times New Roman" w:hAnsi="Courier New" w:cs="Courier New"/>
+          <w:color w:val="000000"/>
+          <w:sz w:val="20"/>
+          <w:szCs w:val="20"/>
+        </w:rPr>
+      </w:pPr>
+      <w:r>
+        <w:rPr>
+          <w:rFonts w:ascii="Courier New" w:eastAsia="Times New Roman" w:hAnsi="Courier New" w:cs="Courier New"/>
+          <w:color w:val="000000"/>
+          <w:sz w:val="20"/>
+          <w:szCs w:val="20"/>
+        </w:rPr>
+        <w:t xml:space="preserve">        "</w:t>
+      </w:r>
+      <w:proofErr w:type="gramStart"/>
+      <w:r>
+        <w:rPr>
+          <w:rFonts w:ascii="Courier New" w:eastAsia="Times New Roman" w:hAnsi="Courier New" w:cs="Courier New"/>
+          <w:color w:val="000000"/>
+          <w:sz w:val="20"/>
+          <w:szCs w:val="20"/>
+        </w:rPr>
+        <w:t>situations</w:t>
+      </w:r>
+      <w:proofErr w:type="gramEnd"/>
+      <w:r>
+        <w:rPr>
+          <w:rFonts w:ascii="Courier New" w:eastAsia="Times New Roman" w:hAnsi="Courier New" w:cs="Courier New"/>
+          <w:color w:val="000000"/>
+          <w:sz w:val="20"/>
+          <w:szCs w:val="20"/>
+        </w:rPr>
+        <w:t xml:space="preserve">": </w:t>
+      </w:r>
+      <w:r>
+        <w:rPr>
+          <w:rFonts w:ascii="Courier New" w:eastAsia="Times New Roman" w:hAnsi="Courier New" w:cs="Courier New"/>
+          <w:color w:val="000000"/>
+          <w:sz w:val="20"/>
+          <w:szCs w:val="20"/>
+        </w:rPr>
+        <w:t>“654987654321654987654”</w:t>
+      </w:r>
+      <w:r>
+        <w:rPr>
+          <w:rFonts w:ascii="Courier New" w:eastAsia="Times New Roman" w:hAnsi="Courier New" w:cs="Courier New"/>
+          <w:color w:val="000000"/>
+          <w:sz w:val="20"/>
+          <w:szCs w:val="20"/>
+        </w:rPr>
+        <w:t>,</w:t>
+      </w:r>
+    </w:p>
+    <w:p>
+      <w:pPr>
+        <w:pBdr>
+          <w:top w:val="single" w:sz="6" w:space="4" w:color="CCCCCC"/>
+          <w:left w:val="single" w:sz="6" w:space="7" w:color="CCCCCC"/>
+          <w:bottom w:val="single" w:sz="6" w:space="4" w:color="CCCCCC"/>
+          <w:right w:val="single" w:sz="6" w:space="4" w:color="CCCCCC"/>
+        </w:pBdr>
+        <w:shd w:val="clear" w:color="auto" w:fill="F0F7FE"/>
+        <w:tabs>
+          <w:tab w:val="left" w:pos="916"/>
+          <w:tab w:val="left" w:pos="1832"/>
+          <w:tab w:val="left" w:pos="2748"/>
+          <w:tab w:val="left" w:pos="3664"/>
+          <w:tab w:val="left" w:pos="4580"/>
+          <w:tab w:val="left" w:pos="5496"/>
+          <w:tab w:val="left" w:pos="6412"/>
+          <w:tab w:val="left" w:pos="7328"/>
+          <w:tab w:val="left" w:pos="8244"/>
+          <w:tab w:val="left" w:pos="9160"/>
+          <w:tab w:val="left" w:pos="10076"/>
+          <w:tab w:val="left" w:pos="10992"/>
+          <w:tab w:val="left" w:pos="11908"/>
+          <w:tab w:val="left" w:pos="12824"/>
+          <w:tab w:val="left" w:pos="13740"/>
+          <w:tab w:val="left" w:pos="14656"/>
+        </w:tabs>
+        <w:spacing w:after="0" w:line="240" w:lineRule="auto"/>
+        <w:ind w:left="150" w:right="150"/>
+        <w:rPr>
+          <w:rFonts w:ascii="Courier New" w:eastAsia="Times New Roman" w:hAnsi="Courier New" w:cs="Courier New"/>
+          <w:color w:val="000000"/>
+          <w:sz w:val="20"/>
+          <w:szCs w:val="20"/>
+        </w:rPr>
+      </w:pPr>
+      <w:r>
+        <w:rPr>
+          <w:rFonts w:ascii="Courier New" w:eastAsia="Times New Roman" w:hAnsi="Courier New" w:cs="Courier New"/>
+          <w:color w:val="000000"/>
+          <w:sz w:val="20"/>
+          <w:szCs w:val="20"/>
+        </w:rPr>
+        <w:t xml:space="preserve">        "</w:t>
+      </w:r>
+      <w:r>
+        <w:rPr>
+          <w:rFonts w:ascii="Courier New" w:eastAsia="Times New Roman" w:hAnsi="Courier New" w:cs="Courier New"/>
+          <w:color w:val="000000"/>
+          <w:sz w:val="20"/>
+          <w:szCs w:val="20"/>
+        </w:rPr>
+        <w:t>player1wins</w:t>
+      </w:r>
+      <w:r>
+        <w:rPr>
+          <w:rFonts w:ascii="Courier New" w:eastAsia="Times New Roman" w:hAnsi="Courier New" w:cs="Courier New"/>
+          <w:color w:val="000000"/>
+          <w:sz w:val="20"/>
+          <w:szCs w:val="20"/>
+        </w:rPr>
+        <w:t xml:space="preserve">": </w:t>
+      </w:r>
+      <w:r>
+        <w:rPr>
+          <w:rFonts w:ascii="Courier New" w:eastAsia="Times New Roman" w:hAnsi="Courier New" w:cs="Courier New"/>
+          <w:color w:val="000000"/>
+          <w:sz w:val="20"/>
+          <w:szCs w:val="20"/>
+        </w:rPr>
+        <w:t>“654987321654”</w:t>
+      </w:r>
+      <w:r>
+        <w:rPr>
+          <w:rFonts w:ascii="Courier New" w:eastAsia="Times New Roman" w:hAnsi="Courier New" w:cs="Courier New"/>
+          <w:color w:val="000000"/>
+          <w:sz w:val="20"/>
+          <w:szCs w:val="20"/>
+        </w:rPr>
+        <w:t>,</w:t>
+      </w:r>
+    </w:p>
+    <w:p>
+      <w:pPr>
+        <w:pBdr>
+          <w:top w:val="single" w:sz="6" w:space="4" w:color="CCCCCC"/>
+          <w:left w:val="single" w:sz="6" w:space="7" w:color="CCCCCC"/>
+          <w:bottom w:val="single" w:sz="6" w:space="4" w:color="CCCCCC"/>
+          <w:right w:val="single" w:sz="6" w:space="4" w:color="CCCCCC"/>
+        </w:pBdr>
+        <w:shd w:val="clear" w:color="auto" w:fill="F0F7FE"/>
+        <w:tabs>
+          <w:tab w:val="left" w:pos="916"/>
+          <w:tab w:val="left" w:pos="1832"/>
+          <w:tab w:val="left" w:pos="2748"/>
+          <w:tab w:val="left" w:pos="3664"/>
+          <w:tab w:val="left" w:pos="4580"/>
+          <w:tab w:val="left" w:pos="5496"/>
+          <w:tab w:val="left" w:pos="6412"/>
+          <w:tab w:val="left" w:pos="7328"/>
+          <w:tab w:val="left" w:pos="8244"/>
+          <w:tab w:val="left" w:pos="9160"/>
+          <w:tab w:val="left" w:pos="10076"/>
+          <w:tab w:val="left" w:pos="10992"/>
+          <w:tab w:val="left" w:pos="11908"/>
+          <w:tab w:val="left" w:pos="12824"/>
+          <w:tab w:val="left" w:pos="13740"/>
+          <w:tab w:val="left" w:pos="14656"/>
+        </w:tabs>
+        <w:spacing w:after="0" w:line="240" w:lineRule="auto"/>
+        <w:ind w:left="150" w:right="150"/>
+        <w:rPr>
+          <w:rFonts w:ascii="Courier New" w:eastAsia="Times New Roman" w:hAnsi="Courier New" w:cs="Courier New"/>
+          <w:color w:val="000000"/>
+          <w:sz w:val="20"/>
+          <w:szCs w:val="20"/>
+        </w:rPr>
+      </w:pPr>
+      <w:r>
+        <w:rPr>
+          <w:rFonts w:ascii="Courier New" w:eastAsia="Times New Roman" w:hAnsi="Courier New" w:cs="Courier New"/>
+          <w:color w:val="000000"/>
+          <w:sz w:val="20"/>
+          <w:szCs w:val="20"/>
+        </w:rPr>
+        <w:t xml:space="preserve">        "</w:t>
+      </w:r>
+      <w:r>
+        <w:rPr>
+          <w:rFonts w:ascii="Courier New" w:eastAsia="Times New Roman" w:hAnsi="Courier New" w:cs="Courier New"/>
+          <w:color w:val="000000"/>
+          <w:sz w:val="20"/>
+          <w:szCs w:val="20"/>
+        </w:rPr>
+        <w:t>player2wins</w:t>
+      </w:r>
+      <w:r>
+        <w:rPr>
+          <w:rFonts w:ascii="Courier New" w:eastAsia="Times New Roman" w:hAnsi="Courier New" w:cs="Courier New"/>
+          <w:color w:val="000000"/>
+          <w:sz w:val="20"/>
+          <w:szCs w:val="20"/>
+        </w:rPr>
+        <w:t xml:space="preserve">": </w:t>
+      </w:r>
+      <w:r>
+        <w:rPr>
+          <w:rFonts w:ascii="Courier New" w:eastAsia="Times New Roman" w:hAnsi="Courier New" w:cs="Courier New"/>
+          <w:color w:val="000000"/>
+          <w:sz w:val="20"/>
+          <w:szCs w:val="20"/>
+        </w:rPr>
+        <w:t>“9135787955”</w:t>
+      </w:r>
+      <w:r>
+        <w:rPr>
+          <w:rFonts w:ascii="Courier New" w:eastAsia="Times New Roman" w:hAnsi="Courier New" w:cs="Courier New"/>
+          <w:color w:val="000000"/>
+          <w:sz w:val="20"/>
+          <w:szCs w:val="20"/>
+        </w:rPr>
+        <w:t>,</w:t>
+      </w:r>
+    </w:p>
+    <w:p>
+      <w:pPr>
+        <w:pBdr>
+          <w:top w:val="single" w:sz="6" w:space="4" w:color="CCCCCC"/>
+          <w:left w:val="single" w:sz="6" w:space="7" w:color="CCCCCC"/>
+          <w:bottom w:val="single" w:sz="6" w:space="4" w:color="CCCCCC"/>
+          <w:right w:val="single" w:sz="6" w:space="4" w:color="CCCCCC"/>
+        </w:pBdr>
+        <w:shd w:val="clear" w:color="auto" w:fill="F0F7FE"/>
+        <w:tabs>
+          <w:tab w:val="left" w:pos="916"/>
+          <w:tab w:val="left" w:pos="1832"/>
+          <w:tab w:val="left" w:pos="2748"/>
+          <w:tab w:val="left" w:pos="3664"/>
+          <w:tab w:val="left" w:pos="4580"/>
+          <w:tab w:val="left" w:pos="5496"/>
+          <w:tab w:val="left" w:pos="6412"/>
+          <w:tab w:val="left" w:pos="7328"/>
+          <w:tab w:val="left" w:pos="8244"/>
+          <w:tab w:val="left" w:pos="9160"/>
+          <w:tab w:val="left" w:pos="10076"/>
+          <w:tab w:val="left" w:pos="10992"/>
+          <w:tab w:val="left" w:pos="11908"/>
+          <w:tab w:val="left" w:pos="12824"/>
+          <w:tab w:val="left" w:pos="13740"/>
+          <w:tab w:val="left" w:pos="14656"/>
+        </w:tabs>
+        <w:spacing w:after="0" w:line="240" w:lineRule="auto"/>
+        <w:ind w:left="150" w:right="150"/>
+        <w:rPr>
+          <w:rFonts w:ascii="Courier New" w:eastAsia="Times New Roman" w:hAnsi="Courier New" w:cs="Courier New"/>
+          <w:color w:val="000000"/>
+          <w:sz w:val="20"/>
+          <w:szCs w:val="20"/>
+        </w:rPr>
+      </w:pPr>
+      <w:r>
+        <w:rPr>
+          <w:rFonts w:ascii="Courier New" w:eastAsia="Times New Roman" w:hAnsi="Courier New" w:cs="Courier New"/>
+          <w:color w:val="000000"/>
+          <w:sz w:val="20"/>
+          <w:szCs w:val="20"/>
+        </w:rPr>
+        <w:t xml:space="preserve">        "</w:t>
+      </w:r>
+      <w:proofErr w:type="gramStart"/>
+      <w:r>
+        <w:rPr>
+          <w:rFonts w:ascii="Courier New" w:eastAsia="Times New Roman" w:hAnsi="Courier New" w:cs="Courier New"/>
+          <w:color w:val="000000"/>
+          <w:sz w:val="20"/>
+          <w:szCs w:val="20"/>
+        </w:rPr>
+        <w:t>draws</w:t>
+      </w:r>
+      <w:proofErr w:type="gramEnd"/>
+      <w:r>
+        <w:rPr>
+          <w:rFonts w:ascii="Courier New" w:eastAsia="Times New Roman" w:hAnsi="Courier New" w:cs="Courier New"/>
+          <w:color w:val="000000"/>
+          <w:sz w:val="20"/>
+          <w:szCs w:val="20"/>
+        </w:rPr>
+        <w:t xml:space="preserve">": </w:t>
+      </w:r>
+      <w:r>
+        <w:rPr>
+          <w:rFonts w:ascii="Courier New" w:eastAsia="Times New Roman" w:hAnsi="Courier New" w:cs="Courier New"/>
+          <w:color w:val="000000"/>
+          <w:sz w:val="20"/>
+          <w:szCs w:val="20"/>
+        </w:rPr>
+        <w:t>“654987”</w:t>
+      </w:r>
+      <w:r>
+        <w:rPr>
+          <w:rFonts w:ascii="Courier New" w:eastAsia="Times New Roman" w:hAnsi="Courier New" w:cs="Courier New"/>
+          <w:color w:val="000000"/>
+          <w:sz w:val="20"/>
+          <w:szCs w:val="20"/>
+        </w:rPr>
+        <w:t>,</w:t>
+      </w:r>
+    </w:p>
+    <w:p>
+      <w:pPr>
+        <w:pBdr>
+          <w:top w:val="single" w:sz="6" w:space="4" w:color="CCCCCC"/>
+          <w:left w:val="single" w:sz="6" w:space="7" w:color="CCCCCC"/>
+          <w:bottom w:val="single" w:sz="6" w:space="4" w:color="CCCCCC"/>
+          <w:right w:val="single" w:sz="6" w:space="4" w:color="CCCCCC"/>
+        </w:pBdr>
+        <w:shd w:val="clear" w:color="auto" w:fill="F0F7FE"/>
+        <w:tabs>
+          <w:tab w:val="left" w:pos="916"/>
+          <w:tab w:val="left" w:pos="1832"/>
+          <w:tab w:val="left" w:pos="2748"/>
+          <w:tab w:val="left" w:pos="3664"/>
+          <w:tab w:val="left" w:pos="4580"/>
+          <w:tab w:val="left" w:pos="5496"/>
+          <w:tab w:val="left" w:pos="6412"/>
+          <w:tab w:val="left" w:pos="7328"/>
+          <w:tab w:val="left" w:pos="8244"/>
+          <w:tab w:val="left" w:pos="9160"/>
+          <w:tab w:val="left" w:pos="10076"/>
+          <w:tab w:val="left" w:pos="10992"/>
+          <w:tab w:val="left" w:pos="11908"/>
+          <w:tab w:val="left" w:pos="12824"/>
+          <w:tab w:val="left" w:pos="13740"/>
+          <w:tab w:val="left" w:pos="14656"/>
+        </w:tabs>
+        <w:spacing w:after="0" w:line="240" w:lineRule="auto"/>
+        <w:ind w:left="150" w:right="150"/>
+        <w:rPr>
+          <w:rFonts w:ascii="Courier New" w:eastAsia="Times New Roman" w:hAnsi="Courier New" w:cs="Courier New"/>
+          <w:color w:val="000000"/>
+          <w:sz w:val="20"/>
+          <w:szCs w:val="20"/>
+        </w:rPr>
+      </w:pPr>
+      <w:r>
+        <w:rPr>
+          <w:rFonts w:ascii="Courier New" w:eastAsia="Times New Roman" w:hAnsi="Courier New" w:cs="Courier New"/>
+          <w:color w:val="000000"/>
+          <w:sz w:val="20"/>
+          <w:szCs w:val="20"/>
+        </w:rPr>
+        <w:t xml:space="preserve">        "</w:t>
+      </w:r>
+      <w:proofErr w:type="gramStart"/>
+      <w:r>
+        <w:rPr>
+          <w:rFonts w:ascii="Courier New" w:eastAsia="Times New Roman" w:hAnsi="Courier New" w:cs="Courier New"/>
+          <w:color w:val="000000"/>
+          <w:sz w:val="20"/>
+          <w:szCs w:val="20"/>
+        </w:rPr>
+        <w:t>database</w:t>
+      </w:r>
+      <w:proofErr w:type="gramEnd"/>
+      <w:r>
+        <w:rPr>
+          <w:rFonts w:ascii="Courier New" w:eastAsia="Times New Roman" w:hAnsi="Courier New" w:cs="Courier New"/>
+          <w:color w:val="000000"/>
+          <w:sz w:val="20"/>
+          <w:szCs w:val="20"/>
+        </w:rPr>
+        <w:t xml:space="preserve"> name</w:t>
+      </w:r>
+      <w:r>
+        <w:rPr>
+          <w:rFonts w:ascii="Courier New" w:eastAsia="Times New Roman" w:hAnsi="Courier New" w:cs="Courier New"/>
+          <w:color w:val="000000"/>
+          <w:sz w:val="20"/>
+          <w:szCs w:val="20"/>
+        </w:rPr>
+        <w:t>": "</w:t>
+      </w:r>
+      <w:r>
+        <w:rPr>
+          <w:rFonts w:ascii="Courier New" w:eastAsia="Times New Roman" w:hAnsi="Courier New" w:cs="Courier New"/>
+          <w:color w:val="000000"/>
+          <w:sz w:val="20"/>
+          <w:szCs w:val="20"/>
+        </w:rPr>
+        <w:t>Checkers8x8</w:t>
+      </w:r>
+      <w:r>
+        <w:rPr>
+          <w:rFonts w:ascii="Courier New" w:eastAsia="Times New Roman" w:hAnsi="Courier New" w:cs="Courier New"/>
+          <w:color w:val="000000"/>
+          <w:sz w:val="20"/>
+          <w:szCs w:val="20"/>
+        </w:rPr>
+        <w:t>"</w:t>
+      </w:r>
+    </w:p>
+    <w:p>
+      <w:pPr>
+        <w:pBdr>
+          <w:top w:val="single" w:sz="6" w:space="4" w:color="CCCCCC"/>
+          <w:left w:val="single" w:sz="6" w:space="7" w:color="CCCCCC"/>
+          <w:bottom w:val="single" w:sz="6" w:space="4" w:color="CCCCCC"/>
+          <w:right w:val="single" w:sz="6" w:space="4" w:color="CCCCCC"/>
+        </w:pBdr>
+        <w:shd w:val="clear" w:color="auto" w:fill="F0F7FE"/>
+        <w:tabs>
+          <w:tab w:val="left" w:pos="916"/>
+          <w:tab w:val="left" w:pos="1832"/>
+          <w:tab w:val="left" w:pos="2748"/>
+          <w:tab w:val="left" w:pos="3664"/>
+          <w:tab w:val="left" w:pos="4580"/>
+          <w:tab w:val="left" w:pos="5496"/>
+          <w:tab w:val="left" w:pos="6412"/>
+          <w:tab w:val="left" w:pos="7328"/>
+          <w:tab w:val="left" w:pos="8244"/>
+          <w:tab w:val="left" w:pos="9160"/>
+          <w:tab w:val="left" w:pos="10076"/>
+          <w:tab w:val="left" w:pos="10992"/>
+          <w:tab w:val="left" w:pos="11908"/>
+          <w:tab w:val="left" w:pos="12824"/>
+          <w:tab w:val="left" w:pos="13740"/>
+          <w:tab w:val="left" w:pos="14656"/>
+        </w:tabs>
+        <w:spacing w:after="0" w:line="240" w:lineRule="auto"/>
+        <w:ind w:left="150" w:right="150"/>
+        <w:rPr>
+          <w:rFonts w:ascii="Courier New" w:eastAsia="Times New Roman" w:hAnsi="Courier New" w:cs="Courier New"/>
+          <w:color w:val="000000"/>
+          <w:sz w:val="20"/>
+          <w:szCs w:val="20"/>
+        </w:rPr>
+      </w:pPr>
+      <w:r>
+        <w:rPr>
+          <w:rFonts w:ascii="Courier New" w:eastAsia="Times New Roman" w:hAnsi="Courier New" w:cs="Courier New"/>
+          <w:color w:val="000000"/>
+          <w:sz w:val="20"/>
+          <w:szCs w:val="20"/>
+        </w:rPr>
+        <w:t xml:space="preserve">      }</w:t>
+      </w:r>
+    </w:p>
+    <w:p>
+      <w:pPr>
+        <w:pBdr>
+          <w:top w:val="single" w:sz="6" w:space="4" w:color="CCCCCC"/>
+          <w:left w:val="single" w:sz="6" w:space="7" w:color="CCCCCC"/>
+          <w:bottom w:val="single" w:sz="6" w:space="4" w:color="CCCCCC"/>
+          <w:right w:val="single" w:sz="6" w:space="4" w:color="CCCCCC"/>
+        </w:pBdr>
+        <w:shd w:val="clear" w:color="auto" w:fill="F0F7FE"/>
+        <w:tabs>
+          <w:tab w:val="left" w:pos="916"/>
+          <w:tab w:val="left" w:pos="1832"/>
+          <w:tab w:val="left" w:pos="2748"/>
+          <w:tab w:val="left" w:pos="3664"/>
+          <w:tab w:val="left" w:pos="4580"/>
+          <w:tab w:val="left" w:pos="5496"/>
+          <w:tab w:val="left" w:pos="6412"/>
+          <w:tab w:val="left" w:pos="7328"/>
+          <w:tab w:val="left" w:pos="8244"/>
+          <w:tab w:val="left" w:pos="9160"/>
+          <w:tab w:val="left" w:pos="10076"/>
+          <w:tab w:val="left" w:pos="10992"/>
+          <w:tab w:val="left" w:pos="11908"/>
+          <w:tab w:val="left" w:pos="12824"/>
+          <w:tab w:val="left" w:pos="13740"/>
+          <w:tab w:val="left" w:pos="14656"/>
+        </w:tabs>
+        <w:spacing w:after="0" w:line="240" w:lineRule="auto"/>
+        <w:ind w:left="150" w:right="150"/>
+        <w:rPr>
+          <w:rFonts w:ascii="Courier New" w:eastAsia="Times New Roman" w:hAnsi="Courier New" w:cs="Courier New"/>
+          <w:color w:val="000000"/>
+          <w:sz w:val="20"/>
+          <w:szCs w:val="20"/>
+        </w:rPr>
+      </w:pPr>
+      <w:r>
+        <w:rPr>
+          <w:rFonts w:ascii="Courier New" w:eastAsia="Times New Roman" w:hAnsi="Courier New" w:cs="Courier New"/>
+          <w:color w:val="000000"/>
+          <w:sz w:val="20"/>
+          <w:szCs w:val="20"/>
+        </w:rPr>
+        <w:t>}</w:t>
+      </w:r>
+    </w:p>
+    <w:p/>
+    <w:p>
+      <w:pPr>
+        <w:jc w:val="center"/>
+      </w:pPr>
+      <w:r>
+        <w:t>Graph</w:t>
+      </w:r>
+      <w:r>
         <w:t xml:space="preserve"> </w:t>
       </w:r>
       <w:r>
-        <w:rPr>
-          <w:rFonts w:ascii="Courier New" w:eastAsia="Times New Roman" w:hAnsi="Courier New" w:cs="Courier New"/>
-          <w:color w:val="000000"/>
-          <w:sz w:val="20"/>
-          <w:szCs w:val="20"/>
-        </w:rPr>
-        <w:t>name</w:t>
-      </w:r>
-      <w:r>
-        <w:rPr>
-          <w:rFonts w:ascii="Courier New" w:eastAsia="Times New Roman" w:hAnsi="Courier New" w:cs="Courier New"/>
-          <w:color w:val="000000"/>
-          <w:sz w:val="20"/>
-          <w:szCs w:val="20"/>
-        </w:rPr>
-        <w:t>": "</w:t>
-      </w:r>
-      <w:r>
-        <w:rPr>
-          <w:rFonts w:ascii="Courier New" w:eastAsia="Times New Roman" w:hAnsi="Courier New" w:cs="Courier New"/>
-          <w:color w:val="000000"/>
-          <w:sz w:val="20"/>
-          <w:szCs w:val="20"/>
-        </w:rPr>
-        <w:t>Checkers</w:t>
-      </w:r>
-      <w:r>
-        <w:rPr>
-          <w:rFonts w:ascii="Courier New" w:eastAsia="Times New Roman" w:hAnsi="Courier New" w:cs="Courier New"/>
-          <w:color w:val="000000"/>
-          <w:sz w:val="20"/>
-          <w:szCs w:val="20"/>
-        </w:rPr>
-        <w:t>",</w:t>
-      </w:r>
-    </w:p>
-    <w:p>
-      <w:pPr>
-        <w:pBdr>
-          <w:top w:val="single" w:sz="6" w:space="4" w:color="CCCCCC"/>
-          <w:left w:val="single" w:sz="6" w:space="7" w:color="CCCCCC"/>
+        <w:t xml:space="preserve">Entry </w:t>
+      </w:r>
+    </w:p>
+    <w:p>
+      <w:pPr>
+        <w:pBdr>
+          <w:top w:val="single" w:sz="6" w:space="4" w:color="CCCCCC"/>
+          <w:left w:val="single" w:sz="6" w:space="4" w:color="CCCCCC"/>
+          <w:bottom w:val="single" w:sz="6" w:space="4" w:color="CCCCCC"/>
+          <w:right w:val="single" w:sz="6" w:space="4" w:color="CCCCCC"/>
+        </w:pBdr>
+        <w:shd w:val="clear" w:color="auto" w:fill="F0F7FE"/>
+        <w:tabs>
+          <w:tab w:val="left" w:pos="916"/>
+          <w:tab w:val="left" w:pos="1832"/>
+          <w:tab w:val="left" w:pos="2748"/>
+          <w:tab w:val="left" w:pos="3664"/>
+          <w:tab w:val="left" w:pos="4580"/>
+          <w:tab w:val="left" w:pos="5496"/>
+          <w:tab w:val="left" w:pos="6412"/>
+          <w:tab w:val="left" w:pos="7328"/>
+          <w:tab w:val="left" w:pos="8244"/>
+          <w:tab w:val="left" w:pos="9160"/>
+          <w:tab w:val="left" w:pos="10076"/>
+          <w:tab w:val="left" w:pos="10992"/>
+          <w:tab w:val="left" w:pos="11908"/>
+          <w:tab w:val="left" w:pos="12824"/>
+          <w:tab w:val="left" w:pos="13740"/>
+          <w:tab w:val="left" w:pos="14656"/>
+        </w:tabs>
+        <w:spacing w:after="0" w:line="240" w:lineRule="auto"/>
+        <w:ind w:left="150" w:right="150"/>
+        <w:rPr>
+          <w:rFonts w:ascii="Courier New" w:eastAsia="Times New Roman" w:hAnsi="Courier New" w:cs="Courier New"/>
+          <w:color w:val="000000"/>
+          <w:sz w:val="20"/>
+          <w:szCs w:val="20"/>
+        </w:rPr>
+      </w:pPr>
+      <w:r>
+        <w:rPr>
+          <w:rFonts w:ascii="Courier New" w:eastAsia="Times New Roman" w:hAnsi="Courier New" w:cs="Courier New"/>
+          <w:color w:val="000000"/>
+          <w:sz w:val="20"/>
+          <w:szCs w:val="20"/>
+        </w:rPr>
+        <w:t>{</w:t>
+      </w:r>
+    </w:p>
+    <w:p>
+      <w:pPr>
+        <w:pBdr>
+          <w:top w:val="single" w:sz="6" w:space="4" w:color="CCCCCC"/>
+          <w:left w:val="single" w:sz="6" w:space="4" w:color="CCCCCC"/>
+          <w:bottom w:val="single" w:sz="6" w:space="4" w:color="CCCCCC"/>
+          <w:right w:val="single" w:sz="6" w:space="4" w:color="CCCCCC"/>
+        </w:pBdr>
+        <w:shd w:val="clear" w:color="auto" w:fill="F0F7FE"/>
+        <w:tabs>
+          <w:tab w:val="left" w:pos="916"/>
+          <w:tab w:val="left" w:pos="1832"/>
+          <w:tab w:val="left" w:pos="2748"/>
+          <w:tab w:val="left" w:pos="3664"/>
+          <w:tab w:val="left" w:pos="4580"/>
+          <w:tab w:val="left" w:pos="5496"/>
+          <w:tab w:val="left" w:pos="6412"/>
+          <w:tab w:val="left" w:pos="7328"/>
+          <w:tab w:val="left" w:pos="8244"/>
+          <w:tab w:val="left" w:pos="9160"/>
+          <w:tab w:val="left" w:pos="10076"/>
+          <w:tab w:val="left" w:pos="10992"/>
+          <w:tab w:val="left" w:pos="11908"/>
+          <w:tab w:val="left" w:pos="12824"/>
+          <w:tab w:val="left" w:pos="13740"/>
+          <w:tab w:val="left" w:pos="14656"/>
+        </w:tabs>
+        <w:spacing w:after="0" w:line="240" w:lineRule="auto"/>
+        <w:ind w:left="150" w:right="150"/>
+        <w:rPr>
+          <w:rFonts w:ascii="Courier New" w:eastAsia="Times New Roman" w:hAnsi="Courier New" w:cs="Courier New"/>
+          <w:color w:val="000000"/>
+          <w:sz w:val="20"/>
+          <w:szCs w:val="20"/>
+        </w:rPr>
+      </w:pPr>
+      <w:r>
+        <w:rPr>
+          <w:rFonts w:ascii="Courier New" w:eastAsia="Times New Roman" w:hAnsi="Courier New" w:cs="Courier New"/>
+          <w:color w:val="000000"/>
+          <w:sz w:val="20"/>
+          <w:szCs w:val="20"/>
+        </w:rPr>
+        <w:t xml:space="preserve">  "</w:t>
+      </w:r>
+      <w:proofErr w:type="gramStart"/>
+      <w:r>
+        <w:rPr>
+          <w:rFonts w:ascii="Courier New" w:eastAsia="Times New Roman" w:hAnsi="Courier New" w:cs="Courier New"/>
+          <w:color w:val="000000"/>
+          <w:sz w:val="20"/>
+          <w:szCs w:val="20"/>
+        </w:rPr>
+        <w:t>id</w:t>
+      </w:r>
+      <w:proofErr w:type="gramEnd"/>
+      <w:r>
+        <w:rPr>
+          <w:rFonts w:ascii="Courier New" w:eastAsia="Times New Roman" w:hAnsi="Courier New" w:cs="Courier New"/>
+          <w:color w:val="000000"/>
+          <w:sz w:val="20"/>
+          <w:szCs w:val="20"/>
+        </w:rPr>
+        <w:t>": "00000000004",</w:t>
+      </w:r>
+    </w:p>
+    <w:p>
+      <w:pPr>
+        <w:pBdr>
+          <w:top w:val="single" w:sz="6" w:space="4" w:color="CCCCCC"/>
+          <w:left w:val="single" w:sz="6" w:space="4" w:color="CCCCCC"/>
+          <w:bottom w:val="single" w:sz="6" w:space="4" w:color="CCCCCC"/>
+          <w:right w:val="single" w:sz="6" w:space="4" w:color="CCCCCC"/>
+        </w:pBdr>
+        <w:shd w:val="clear" w:color="auto" w:fill="F0F7FE"/>
+        <w:tabs>
+          <w:tab w:val="left" w:pos="916"/>
+          <w:tab w:val="left" w:pos="1832"/>
+          <w:tab w:val="left" w:pos="2748"/>
+          <w:tab w:val="left" w:pos="3664"/>
+          <w:tab w:val="left" w:pos="4580"/>
+          <w:tab w:val="left" w:pos="5496"/>
+          <w:tab w:val="left" w:pos="6412"/>
+          <w:tab w:val="left" w:pos="7328"/>
+          <w:tab w:val="left" w:pos="8244"/>
+          <w:tab w:val="left" w:pos="9160"/>
+          <w:tab w:val="left" w:pos="10076"/>
+          <w:tab w:val="left" w:pos="10992"/>
+          <w:tab w:val="left" w:pos="11908"/>
+          <w:tab w:val="left" w:pos="12824"/>
+          <w:tab w:val="left" w:pos="13740"/>
+          <w:tab w:val="left" w:pos="14656"/>
+        </w:tabs>
+        <w:spacing w:after="0" w:line="240" w:lineRule="auto"/>
+        <w:ind w:left="150" w:right="150"/>
+        <w:rPr>
+          <w:rFonts w:ascii="Courier New" w:eastAsia="Times New Roman" w:hAnsi="Courier New" w:cs="Courier New"/>
+          <w:color w:val="000000"/>
+          <w:sz w:val="20"/>
+          <w:szCs w:val="20"/>
+        </w:rPr>
+      </w:pPr>
+      <w:r>
+        <w:rPr>
+          <w:rFonts w:ascii="Courier New" w:eastAsia="Times New Roman" w:hAnsi="Courier New" w:cs="Courier New"/>
+          <w:color w:val="000000"/>
+          <w:sz w:val="20"/>
+          <w:szCs w:val="20"/>
+        </w:rPr>
+        <w:t xml:space="preserve">  "</w:t>
+      </w:r>
+      <w:proofErr w:type="gramStart"/>
+      <w:r>
+        <w:rPr>
+          <w:rFonts w:ascii="Courier New" w:eastAsia="Times New Roman" w:hAnsi="Courier New" w:cs="Courier New"/>
+          <w:color w:val="000000"/>
+          <w:sz w:val="20"/>
+          <w:szCs w:val="20"/>
+        </w:rPr>
+        <w:t>move</w:t>
+      </w:r>
+      <w:proofErr w:type="gramEnd"/>
+      <w:r>
+        <w:rPr>
+          <w:rFonts w:ascii="Courier New" w:eastAsia="Times New Roman" w:hAnsi="Courier New" w:cs="Courier New"/>
+          <w:color w:val="000000"/>
+          <w:sz w:val="20"/>
+          <w:szCs w:val="20"/>
+        </w:rPr>
+        <w:t>": {</w:t>
+      </w:r>
+    </w:p>
+    <w:p>
+      <w:pPr>
+        <w:pBdr>
+          <w:top w:val="single" w:sz="6" w:space="4" w:color="CCCCCC"/>
+          <w:left w:val="single" w:sz="6" w:space="4" w:color="CCCCCC"/>
+          <w:bottom w:val="single" w:sz="6" w:space="4" w:color="CCCCCC"/>
+          <w:right w:val="single" w:sz="6" w:space="4" w:color="CCCCCC"/>
+        </w:pBdr>
+        <w:shd w:val="clear" w:color="auto" w:fill="F0F7FE"/>
+        <w:tabs>
+          <w:tab w:val="left" w:pos="916"/>
+          <w:tab w:val="left" w:pos="1832"/>
+          <w:tab w:val="left" w:pos="2748"/>
+          <w:tab w:val="left" w:pos="3664"/>
+          <w:tab w:val="left" w:pos="4580"/>
+          <w:tab w:val="left" w:pos="5496"/>
+          <w:tab w:val="left" w:pos="6412"/>
+          <w:tab w:val="left" w:pos="7328"/>
+          <w:tab w:val="left" w:pos="8244"/>
+          <w:tab w:val="left" w:pos="9160"/>
+          <w:tab w:val="left" w:pos="10076"/>
+          <w:tab w:val="left" w:pos="10992"/>
+          <w:tab w:val="left" w:pos="11908"/>
+          <w:tab w:val="left" w:pos="12824"/>
+          <w:tab w:val="left" w:pos="13740"/>
+          <w:tab w:val="left" w:pos="14656"/>
+        </w:tabs>
+        <w:spacing w:after="0" w:line="240" w:lineRule="auto"/>
+        <w:ind w:left="150" w:right="150"/>
+        <w:rPr>
+          <w:rFonts w:ascii="Courier New" w:eastAsia="Times New Roman" w:hAnsi="Courier New" w:cs="Courier New"/>
+          <w:color w:val="000000"/>
+          <w:sz w:val="20"/>
+          <w:szCs w:val="20"/>
+        </w:rPr>
+      </w:pPr>
+      <w:r>
+        <w:rPr>
+          <w:rFonts w:ascii="Courier New" w:eastAsia="Times New Roman" w:hAnsi="Courier New" w:cs="Courier New"/>
+          <w:color w:val="000000"/>
+          <w:sz w:val="20"/>
+          <w:szCs w:val="20"/>
+        </w:rPr>
+        <w:t xml:space="preserve">    "</w:t>
+      </w:r>
+      <w:proofErr w:type="gramStart"/>
+      <w:r>
+        <w:rPr>
+          <w:rFonts w:ascii="Courier New" w:eastAsia="Times New Roman" w:hAnsi="Courier New" w:cs="Courier New"/>
+          <w:color w:val="000000"/>
+          <w:sz w:val="20"/>
+          <w:szCs w:val="20"/>
+        </w:rPr>
+        <w:t>start</w:t>
+      </w:r>
+      <w:proofErr w:type="gramEnd"/>
+      <w:r>
+        <w:rPr>
+          <w:rFonts w:ascii="Courier New" w:eastAsia="Times New Roman" w:hAnsi="Courier New" w:cs="Courier New"/>
+          <w:color w:val="000000"/>
+          <w:sz w:val="20"/>
+          <w:szCs w:val="20"/>
+        </w:rPr>
+        <w:t>": [</w:t>
+      </w:r>
+    </w:p>
+    <w:p>
+      <w:pPr>
+        <w:pBdr>
+          <w:top w:val="single" w:sz="6" w:space="4" w:color="CCCCCC"/>
+          <w:left w:val="single" w:sz="6" w:space="4" w:color="CCCCCC"/>
+          <w:bottom w:val="single" w:sz="6" w:space="4" w:color="CCCCCC"/>
+          <w:right w:val="single" w:sz="6" w:space="4" w:color="CCCCCC"/>
+        </w:pBdr>
+        <w:shd w:val="clear" w:color="auto" w:fill="F0F7FE"/>
+        <w:tabs>
+          <w:tab w:val="left" w:pos="916"/>
+          <w:tab w:val="left" w:pos="1832"/>
+          <w:tab w:val="left" w:pos="2748"/>
+          <w:tab w:val="left" w:pos="3664"/>
+          <w:tab w:val="left" w:pos="4580"/>
+          <w:tab w:val="left" w:pos="5496"/>
+          <w:tab w:val="left" w:pos="6412"/>
+          <w:tab w:val="left" w:pos="7328"/>
+          <w:tab w:val="left" w:pos="8244"/>
+          <w:tab w:val="left" w:pos="9160"/>
+          <w:tab w:val="left" w:pos="10076"/>
+          <w:tab w:val="left" w:pos="10992"/>
+          <w:tab w:val="left" w:pos="11908"/>
+          <w:tab w:val="left" w:pos="12824"/>
+          <w:tab w:val="left" w:pos="13740"/>
+          <w:tab w:val="left" w:pos="14656"/>
+        </w:tabs>
+        <w:spacing w:after="0" w:line="240" w:lineRule="auto"/>
+        <w:ind w:left="150" w:right="150"/>
+        <w:rPr>
+          <w:rFonts w:ascii="Courier New" w:eastAsia="Times New Roman" w:hAnsi="Courier New" w:cs="Courier New"/>
+          <w:color w:val="000000"/>
+          <w:sz w:val="20"/>
+          <w:szCs w:val="20"/>
+        </w:rPr>
+      </w:pPr>
+      <w:r>
+        <w:rPr>
+          <w:rFonts w:ascii="Courier New" w:eastAsia="Times New Roman" w:hAnsi="Courier New" w:cs="Courier New"/>
+          <w:color w:val="000000"/>
+          <w:sz w:val="20"/>
+          <w:szCs w:val="20"/>
+        </w:rPr>
+        <w:t xml:space="preserve">      {</w:t>
+      </w:r>
+    </w:p>
+    <w:p>
+      <w:pPr>
+        <w:pBdr>
+          <w:top w:val="single" w:sz="6" w:space="4" w:color="CCCCCC"/>
+          <w:left w:val="single" w:sz="6" w:space="4" w:color="CCCCCC"/>
           <w:bottom w:val="single" w:sz="6" w:space="4" w:color="CCCCCC"/>
           <w:right w:val="single" w:sz="6" w:space="4" w:color="CCCCCC"/>
         </w:pBdr>
@@ -1503,7 +2589,7 @@
           <w:sz w:val="20"/>
           <w:szCs w:val="20"/>
         </w:rPr>
-        <w:t>width</w:t>
+        <w:t>x</w:t>
       </w:r>
       <w:proofErr w:type="gramEnd"/>
       <w:r>
@@ -1513,32 +2599,14 @@
           <w:sz w:val="20"/>
           <w:szCs w:val="20"/>
         </w:rPr>
-        <w:t xml:space="preserve">": </w:t>
-      </w:r>
-      <w:r>
-        <w:rPr>
-          <w:rFonts w:ascii="Courier New" w:eastAsia="Times New Roman" w:hAnsi="Courier New" w:cs="Courier New"/>
-          <w:color w:val="000000"/>
-          <w:sz w:val="20"/>
-          <w:szCs w:val="20"/>
-        </w:rPr>
-        <w:t>8</w:t>
-      </w:r>
-      <w:r>
-        <w:rPr>
-          <w:rFonts w:ascii="Courier New" w:eastAsia="Times New Roman" w:hAnsi="Courier New" w:cs="Courier New"/>
-          <w:color w:val="000000"/>
-          <w:sz w:val="20"/>
-          <w:szCs w:val="20"/>
-        </w:rPr>
-        <w:t>,</w:t>
-      </w:r>
-    </w:p>
-    <w:p>
-      <w:pPr>
-        <w:pBdr>
-          <w:top w:val="single" w:sz="6" w:space="4" w:color="CCCCCC"/>
-          <w:left w:val="single" w:sz="6" w:space="7" w:color="CCCCCC"/>
+        <w:t>": 1,</w:t>
+      </w:r>
+    </w:p>
+    <w:p>
+      <w:pPr>
+        <w:pBdr>
+          <w:top w:val="single" w:sz="6" w:space="4" w:color="CCCCCC"/>
+          <w:left w:val="single" w:sz="6" w:space="4" w:color="CCCCCC"/>
           <w:bottom w:val="single" w:sz="6" w:space="4" w:color="CCCCCC"/>
           <w:right w:val="single" w:sz="6" w:space="4" w:color="CCCCCC"/>
         </w:pBdr>
@@ -1587,7 +2655,7 @@
           <w:sz w:val="20"/>
           <w:szCs w:val="20"/>
         </w:rPr>
-        <w:t>height</w:t>
+        <w:t>y</w:t>
       </w:r>
       <w:proofErr w:type="gramEnd"/>
       <w:r>
@@ -1597,32 +2665,218 @@
           <w:sz w:val="20"/>
           <w:szCs w:val="20"/>
         </w:rPr>
-        <w:t xml:space="preserve">": </w:t>
-      </w:r>
-      <w:r>
-        <w:rPr>
-          <w:rFonts w:ascii="Courier New" w:eastAsia="Times New Roman" w:hAnsi="Courier New" w:cs="Courier New"/>
-          <w:color w:val="000000"/>
-          <w:sz w:val="20"/>
-          <w:szCs w:val="20"/>
-        </w:rPr>
-        <w:t>8</w:t>
-      </w:r>
-      <w:r>
-        <w:rPr>
-          <w:rFonts w:ascii="Courier New" w:eastAsia="Times New Roman" w:hAnsi="Courier New" w:cs="Courier New"/>
-          <w:color w:val="000000"/>
-          <w:sz w:val="20"/>
-          <w:szCs w:val="20"/>
-        </w:rPr>
-        <w:t>,</w:t>
-      </w:r>
-    </w:p>
-    <w:p>
-      <w:pPr>
-        <w:pBdr>
-          <w:top w:val="single" w:sz="6" w:space="4" w:color="CCCCCC"/>
-          <w:left w:val="single" w:sz="6" w:space="7" w:color="CCCCCC"/>
+        <w:t>": 1</w:t>
+      </w:r>
+    </w:p>
+    <w:p>
+      <w:pPr>
+        <w:pBdr>
+          <w:top w:val="single" w:sz="6" w:space="4" w:color="CCCCCC"/>
+          <w:left w:val="single" w:sz="6" w:space="4" w:color="CCCCCC"/>
+          <w:bottom w:val="single" w:sz="6" w:space="4" w:color="CCCCCC"/>
+          <w:right w:val="single" w:sz="6" w:space="4" w:color="CCCCCC"/>
+        </w:pBdr>
+        <w:shd w:val="clear" w:color="auto" w:fill="F0F7FE"/>
+        <w:tabs>
+          <w:tab w:val="left" w:pos="916"/>
+          <w:tab w:val="left" w:pos="1832"/>
+          <w:tab w:val="left" w:pos="2748"/>
+          <w:tab w:val="left" w:pos="3664"/>
+          <w:tab w:val="left" w:pos="4580"/>
+          <w:tab w:val="left" w:pos="5496"/>
+          <w:tab w:val="left" w:pos="6412"/>
+          <w:tab w:val="left" w:pos="7328"/>
+          <w:tab w:val="left" w:pos="8244"/>
+          <w:tab w:val="left" w:pos="9160"/>
+          <w:tab w:val="left" w:pos="10076"/>
+          <w:tab w:val="left" w:pos="10992"/>
+          <w:tab w:val="left" w:pos="11908"/>
+          <w:tab w:val="left" w:pos="12824"/>
+          <w:tab w:val="left" w:pos="13740"/>
+          <w:tab w:val="left" w:pos="14656"/>
+        </w:tabs>
+        <w:spacing w:after="0" w:line="240" w:lineRule="auto"/>
+        <w:ind w:left="150" w:right="150"/>
+        <w:rPr>
+          <w:rFonts w:ascii="Courier New" w:eastAsia="Times New Roman" w:hAnsi="Courier New" w:cs="Courier New"/>
+          <w:color w:val="000000"/>
+          <w:sz w:val="20"/>
+          <w:szCs w:val="20"/>
+        </w:rPr>
+      </w:pPr>
+      <w:r>
+        <w:rPr>
+          <w:rFonts w:ascii="Courier New" w:eastAsia="Times New Roman" w:hAnsi="Courier New" w:cs="Courier New"/>
+          <w:color w:val="000000"/>
+          <w:sz w:val="20"/>
+          <w:szCs w:val="20"/>
+        </w:rPr>
+        <w:t xml:space="preserve">      }</w:t>
+      </w:r>
+    </w:p>
+    <w:p>
+      <w:pPr>
+        <w:pBdr>
+          <w:top w:val="single" w:sz="6" w:space="4" w:color="CCCCCC"/>
+          <w:left w:val="single" w:sz="6" w:space="4" w:color="CCCCCC"/>
+          <w:bottom w:val="single" w:sz="6" w:space="4" w:color="CCCCCC"/>
+          <w:right w:val="single" w:sz="6" w:space="4" w:color="CCCCCC"/>
+        </w:pBdr>
+        <w:shd w:val="clear" w:color="auto" w:fill="F0F7FE"/>
+        <w:tabs>
+          <w:tab w:val="left" w:pos="916"/>
+          <w:tab w:val="left" w:pos="1832"/>
+          <w:tab w:val="left" w:pos="2748"/>
+          <w:tab w:val="left" w:pos="3664"/>
+          <w:tab w:val="left" w:pos="4580"/>
+          <w:tab w:val="left" w:pos="5496"/>
+          <w:tab w:val="left" w:pos="6412"/>
+          <w:tab w:val="left" w:pos="7328"/>
+          <w:tab w:val="left" w:pos="8244"/>
+          <w:tab w:val="left" w:pos="9160"/>
+          <w:tab w:val="left" w:pos="10076"/>
+          <w:tab w:val="left" w:pos="10992"/>
+          <w:tab w:val="left" w:pos="11908"/>
+          <w:tab w:val="left" w:pos="12824"/>
+          <w:tab w:val="left" w:pos="13740"/>
+          <w:tab w:val="left" w:pos="14656"/>
+        </w:tabs>
+        <w:spacing w:after="0" w:line="240" w:lineRule="auto"/>
+        <w:ind w:left="150" w:right="150"/>
+        <w:rPr>
+          <w:rFonts w:ascii="Courier New" w:eastAsia="Times New Roman" w:hAnsi="Courier New" w:cs="Courier New"/>
+          <w:color w:val="000000"/>
+          <w:sz w:val="20"/>
+          <w:szCs w:val="20"/>
+        </w:rPr>
+      </w:pPr>
+      <w:r>
+        <w:rPr>
+          <w:rFonts w:ascii="Courier New" w:eastAsia="Times New Roman" w:hAnsi="Courier New" w:cs="Courier New"/>
+          <w:color w:val="000000"/>
+          <w:sz w:val="20"/>
+          <w:szCs w:val="20"/>
+        </w:rPr>
+        <w:t xml:space="preserve">    ],</w:t>
+      </w:r>
+    </w:p>
+    <w:p>
+      <w:pPr>
+        <w:pBdr>
+          <w:top w:val="single" w:sz="6" w:space="4" w:color="CCCCCC"/>
+          <w:left w:val="single" w:sz="6" w:space="4" w:color="CCCCCC"/>
+          <w:bottom w:val="single" w:sz="6" w:space="4" w:color="CCCCCC"/>
+          <w:right w:val="single" w:sz="6" w:space="4" w:color="CCCCCC"/>
+        </w:pBdr>
+        <w:shd w:val="clear" w:color="auto" w:fill="F0F7FE"/>
+        <w:tabs>
+          <w:tab w:val="left" w:pos="916"/>
+          <w:tab w:val="left" w:pos="1832"/>
+          <w:tab w:val="left" w:pos="2748"/>
+          <w:tab w:val="left" w:pos="3664"/>
+          <w:tab w:val="left" w:pos="4580"/>
+          <w:tab w:val="left" w:pos="5496"/>
+          <w:tab w:val="left" w:pos="6412"/>
+          <w:tab w:val="left" w:pos="7328"/>
+          <w:tab w:val="left" w:pos="8244"/>
+          <w:tab w:val="left" w:pos="9160"/>
+          <w:tab w:val="left" w:pos="10076"/>
+          <w:tab w:val="left" w:pos="10992"/>
+          <w:tab w:val="left" w:pos="11908"/>
+          <w:tab w:val="left" w:pos="12824"/>
+          <w:tab w:val="left" w:pos="13740"/>
+          <w:tab w:val="left" w:pos="14656"/>
+        </w:tabs>
+        <w:spacing w:after="0" w:line="240" w:lineRule="auto"/>
+        <w:ind w:left="150" w:right="150"/>
+        <w:rPr>
+          <w:rFonts w:ascii="Courier New" w:eastAsia="Times New Roman" w:hAnsi="Courier New" w:cs="Courier New"/>
+          <w:color w:val="000000"/>
+          <w:sz w:val="20"/>
+          <w:szCs w:val="20"/>
+        </w:rPr>
+      </w:pPr>
+      <w:r>
+        <w:rPr>
+          <w:rFonts w:ascii="Courier New" w:eastAsia="Times New Roman" w:hAnsi="Courier New" w:cs="Courier New"/>
+          <w:color w:val="000000"/>
+          <w:sz w:val="20"/>
+          <w:szCs w:val="20"/>
+        </w:rPr>
+        <w:t xml:space="preserve">    "</w:t>
+      </w:r>
+      <w:proofErr w:type="gramStart"/>
+      <w:r>
+        <w:rPr>
+          <w:rFonts w:ascii="Courier New" w:eastAsia="Times New Roman" w:hAnsi="Courier New" w:cs="Courier New"/>
+          <w:color w:val="000000"/>
+          <w:sz w:val="20"/>
+          <w:szCs w:val="20"/>
+        </w:rPr>
+        <w:t>end</w:t>
+      </w:r>
+      <w:proofErr w:type="gramEnd"/>
+      <w:r>
+        <w:rPr>
+          <w:rFonts w:ascii="Courier New" w:eastAsia="Times New Roman" w:hAnsi="Courier New" w:cs="Courier New"/>
+          <w:color w:val="000000"/>
+          <w:sz w:val="20"/>
+          <w:szCs w:val="20"/>
+        </w:rPr>
+        <w:t>": [</w:t>
+      </w:r>
+    </w:p>
+    <w:p>
+      <w:pPr>
+        <w:pBdr>
+          <w:top w:val="single" w:sz="6" w:space="4" w:color="CCCCCC"/>
+          <w:left w:val="single" w:sz="6" w:space="4" w:color="CCCCCC"/>
+          <w:bottom w:val="single" w:sz="6" w:space="4" w:color="CCCCCC"/>
+          <w:right w:val="single" w:sz="6" w:space="4" w:color="CCCCCC"/>
+        </w:pBdr>
+        <w:shd w:val="clear" w:color="auto" w:fill="F0F7FE"/>
+        <w:tabs>
+          <w:tab w:val="left" w:pos="916"/>
+          <w:tab w:val="left" w:pos="1832"/>
+          <w:tab w:val="left" w:pos="2748"/>
+          <w:tab w:val="left" w:pos="3664"/>
+          <w:tab w:val="left" w:pos="4580"/>
+          <w:tab w:val="left" w:pos="5496"/>
+          <w:tab w:val="left" w:pos="6412"/>
+          <w:tab w:val="left" w:pos="7328"/>
+          <w:tab w:val="left" w:pos="8244"/>
+          <w:tab w:val="left" w:pos="9160"/>
+          <w:tab w:val="left" w:pos="10076"/>
+          <w:tab w:val="left" w:pos="10992"/>
+          <w:tab w:val="left" w:pos="11908"/>
+          <w:tab w:val="left" w:pos="12824"/>
+          <w:tab w:val="left" w:pos="13740"/>
+          <w:tab w:val="left" w:pos="14656"/>
+        </w:tabs>
+        <w:spacing w:after="0" w:line="240" w:lineRule="auto"/>
+        <w:ind w:left="150" w:right="150"/>
+        <w:rPr>
+          <w:rFonts w:ascii="Courier New" w:eastAsia="Times New Roman" w:hAnsi="Courier New" w:cs="Courier New"/>
+          <w:color w:val="000000"/>
+          <w:sz w:val="20"/>
+          <w:szCs w:val="20"/>
+        </w:rPr>
+      </w:pPr>
+      <w:r>
+        <w:rPr>
+          <w:rFonts w:ascii="Courier New" w:eastAsia="Times New Roman" w:hAnsi="Courier New" w:cs="Courier New"/>
+          <w:color w:val="000000"/>
+          <w:sz w:val="20"/>
+          <w:szCs w:val="20"/>
+        </w:rPr>
+        <w:t xml:space="preserve">      {</w:t>
+      </w:r>
+    </w:p>
+    <w:p>
+      <w:pPr>
+        <w:pBdr>
+          <w:top w:val="single" w:sz="6" w:space="4" w:color="CCCCCC"/>
+          <w:left w:val="single" w:sz="6" w:space="4" w:color="CCCCCC"/>
           <w:bottom w:val="single" w:sz="6" w:space="4" w:color="CCCCCC"/>
           <w:right w:val="single" w:sz="6" w:space="4" w:color="CCCCCC"/>
         </w:pBdr>
@@ -1671,7 +2925,7 @@
           <w:sz w:val="20"/>
           <w:szCs w:val="20"/>
         </w:rPr>
-        <w:t>games</w:t>
+        <w:t>x</w:t>
       </w:r>
       <w:proofErr w:type="gramEnd"/>
       <w:r>
@@ -1681,32 +2935,14 @@
           <w:sz w:val="20"/>
           <w:szCs w:val="20"/>
         </w:rPr>
-        <w:t xml:space="preserve">": </w:t>
-      </w:r>
-      <w:r>
-        <w:rPr>
-          <w:rFonts w:ascii="Courier New" w:eastAsia="Times New Roman" w:hAnsi="Courier New" w:cs="Courier New"/>
-          <w:color w:val="000000"/>
-          <w:sz w:val="20"/>
-          <w:szCs w:val="20"/>
-        </w:rPr>
-        <w:t>“6543219876545</w:t>
-      </w:r>
-      <w:r>
-        <w:rPr>
-          <w:rFonts w:ascii="Courier New" w:eastAsia="Times New Roman" w:hAnsi="Courier New" w:cs="Courier New"/>
-          <w:color w:val="000000"/>
-          <w:sz w:val="20"/>
-          <w:szCs w:val="20"/>
-        </w:rPr>
-        <w:t>,</w:t>
-      </w:r>
-    </w:p>
-    <w:p>
-      <w:pPr>
-        <w:pBdr>
-          <w:top w:val="single" w:sz="6" w:space="4" w:color="CCCCCC"/>
-          <w:left w:val="single" w:sz="6" w:space="7" w:color="CCCCCC"/>
+        <w:t>": 2,</w:t>
+      </w:r>
+    </w:p>
+    <w:p>
+      <w:pPr>
+        <w:pBdr>
+          <w:top w:val="single" w:sz="6" w:space="4" w:color="CCCCCC"/>
+          <w:left w:val="single" w:sz="6" w:space="4" w:color="CCCCCC"/>
           <w:bottom w:val="single" w:sz="6" w:space="4" w:color="CCCCCC"/>
           <w:right w:val="single" w:sz="6" w:space="4" w:color="CCCCCC"/>
         </w:pBdr>
@@ -1755,7 +2991,7 @@
           <w:sz w:val="20"/>
           <w:szCs w:val="20"/>
         </w:rPr>
-        <w:t>situations</w:t>
+        <w:t>y</w:t>
       </w:r>
       <w:proofErr w:type="gramEnd"/>
       <w:r>
@@ -1765,32 +3001,310 @@
           <w:sz w:val="20"/>
           <w:szCs w:val="20"/>
         </w:rPr>
-        <w:t xml:space="preserve">": </w:t>
-      </w:r>
-      <w:r>
-        <w:rPr>
-          <w:rFonts w:ascii="Courier New" w:eastAsia="Times New Roman" w:hAnsi="Courier New" w:cs="Courier New"/>
-          <w:color w:val="000000"/>
-          <w:sz w:val="20"/>
-          <w:szCs w:val="20"/>
-        </w:rPr>
-        <w:t>“654987654321654987654”</w:t>
-      </w:r>
-      <w:r>
-        <w:rPr>
-          <w:rFonts w:ascii="Courier New" w:eastAsia="Times New Roman" w:hAnsi="Courier New" w:cs="Courier New"/>
-          <w:color w:val="000000"/>
-          <w:sz w:val="20"/>
-          <w:szCs w:val="20"/>
-        </w:rPr>
-        <w:t>,</w:t>
-      </w:r>
-    </w:p>
-    <w:p>
-      <w:pPr>
-        <w:pBdr>
-          <w:top w:val="single" w:sz="6" w:space="4" w:color="CCCCCC"/>
-          <w:left w:val="single" w:sz="6" w:space="7" w:color="CCCCCC"/>
+        <w:t>": 2</w:t>
+      </w:r>
+    </w:p>
+    <w:p>
+      <w:pPr>
+        <w:pBdr>
+          <w:top w:val="single" w:sz="6" w:space="4" w:color="CCCCCC"/>
+          <w:left w:val="single" w:sz="6" w:space="4" w:color="CCCCCC"/>
+          <w:bottom w:val="single" w:sz="6" w:space="4" w:color="CCCCCC"/>
+          <w:right w:val="single" w:sz="6" w:space="4" w:color="CCCCCC"/>
+        </w:pBdr>
+        <w:shd w:val="clear" w:color="auto" w:fill="F0F7FE"/>
+        <w:tabs>
+          <w:tab w:val="left" w:pos="916"/>
+          <w:tab w:val="left" w:pos="1832"/>
+          <w:tab w:val="left" w:pos="2748"/>
+          <w:tab w:val="left" w:pos="3664"/>
+          <w:tab w:val="left" w:pos="4580"/>
+          <w:tab w:val="left" w:pos="5496"/>
+          <w:tab w:val="left" w:pos="6412"/>
+          <w:tab w:val="left" w:pos="7328"/>
+          <w:tab w:val="left" w:pos="8244"/>
+          <w:tab w:val="left" w:pos="9160"/>
+          <w:tab w:val="left" w:pos="10076"/>
+          <w:tab w:val="left" w:pos="10992"/>
+          <w:tab w:val="left" w:pos="11908"/>
+          <w:tab w:val="left" w:pos="12824"/>
+          <w:tab w:val="left" w:pos="13740"/>
+          <w:tab w:val="left" w:pos="14656"/>
+        </w:tabs>
+        <w:spacing w:after="0" w:line="240" w:lineRule="auto"/>
+        <w:ind w:left="150" w:right="150"/>
+        <w:rPr>
+          <w:rFonts w:ascii="Courier New" w:eastAsia="Times New Roman" w:hAnsi="Courier New" w:cs="Courier New"/>
+          <w:color w:val="000000"/>
+          <w:sz w:val="20"/>
+          <w:szCs w:val="20"/>
+        </w:rPr>
+      </w:pPr>
+      <w:r>
+        <w:rPr>
+          <w:rFonts w:ascii="Courier New" w:eastAsia="Times New Roman" w:hAnsi="Courier New" w:cs="Courier New"/>
+          <w:color w:val="000000"/>
+          <w:sz w:val="20"/>
+          <w:szCs w:val="20"/>
+        </w:rPr>
+        <w:t xml:space="preserve">      }</w:t>
+      </w:r>
+    </w:p>
+    <w:p>
+      <w:pPr>
+        <w:pBdr>
+          <w:top w:val="single" w:sz="6" w:space="4" w:color="CCCCCC"/>
+          <w:left w:val="single" w:sz="6" w:space="4" w:color="CCCCCC"/>
+          <w:bottom w:val="single" w:sz="6" w:space="4" w:color="CCCCCC"/>
+          <w:right w:val="single" w:sz="6" w:space="4" w:color="CCCCCC"/>
+        </w:pBdr>
+        <w:shd w:val="clear" w:color="auto" w:fill="F0F7FE"/>
+        <w:tabs>
+          <w:tab w:val="left" w:pos="916"/>
+          <w:tab w:val="left" w:pos="1832"/>
+          <w:tab w:val="left" w:pos="2748"/>
+          <w:tab w:val="left" w:pos="3664"/>
+          <w:tab w:val="left" w:pos="4580"/>
+          <w:tab w:val="left" w:pos="5496"/>
+          <w:tab w:val="left" w:pos="6412"/>
+          <w:tab w:val="left" w:pos="7328"/>
+          <w:tab w:val="left" w:pos="8244"/>
+          <w:tab w:val="left" w:pos="9160"/>
+          <w:tab w:val="left" w:pos="10076"/>
+          <w:tab w:val="left" w:pos="10992"/>
+          <w:tab w:val="left" w:pos="11908"/>
+          <w:tab w:val="left" w:pos="12824"/>
+          <w:tab w:val="left" w:pos="13740"/>
+          <w:tab w:val="left" w:pos="14656"/>
+        </w:tabs>
+        <w:spacing w:after="0" w:line="240" w:lineRule="auto"/>
+        <w:ind w:left="150" w:right="150"/>
+        <w:rPr>
+          <w:rFonts w:ascii="Courier New" w:eastAsia="Times New Roman" w:hAnsi="Courier New" w:cs="Courier New"/>
+          <w:color w:val="000000"/>
+          <w:sz w:val="20"/>
+          <w:szCs w:val="20"/>
+        </w:rPr>
+      </w:pPr>
+      <w:r>
+        <w:rPr>
+          <w:rFonts w:ascii="Courier New" w:eastAsia="Times New Roman" w:hAnsi="Courier New" w:cs="Courier New"/>
+          <w:color w:val="000000"/>
+          <w:sz w:val="20"/>
+          <w:szCs w:val="20"/>
+        </w:rPr>
+        <w:t xml:space="preserve">    ]</w:t>
+      </w:r>
+    </w:p>
+    <w:p>
+      <w:pPr>
+        <w:pBdr>
+          <w:top w:val="single" w:sz="6" w:space="4" w:color="CCCCCC"/>
+          <w:left w:val="single" w:sz="6" w:space="4" w:color="CCCCCC"/>
+          <w:bottom w:val="single" w:sz="6" w:space="4" w:color="CCCCCC"/>
+          <w:right w:val="single" w:sz="6" w:space="4" w:color="CCCCCC"/>
+        </w:pBdr>
+        <w:shd w:val="clear" w:color="auto" w:fill="F0F7FE"/>
+        <w:tabs>
+          <w:tab w:val="left" w:pos="916"/>
+          <w:tab w:val="left" w:pos="1832"/>
+          <w:tab w:val="left" w:pos="2748"/>
+          <w:tab w:val="left" w:pos="3664"/>
+          <w:tab w:val="left" w:pos="4580"/>
+          <w:tab w:val="left" w:pos="5496"/>
+          <w:tab w:val="left" w:pos="6412"/>
+          <w:tab w:val="left" w:pos="7328"/>
+          <w:tab w:val="left" w:pos="8244"/>
+          <w:tab w:val="left" w:pos="9160"/>
+          <w:tab w:val="left" w:pos="10076"/>
+          <w:tab w:val="left" w:pos="10992"/>
+          <w:tab w:val="left" w:pos="11908"/>
+          <w:tab w:val="left" w:pos="12824"/>
+          <w:tab w:val="left" w:pos="13740"/>
+          <w:tab w:val="left" w:pos="14656"/>
+        </w:tabs>
+        <w:spacing w:after="0" w:line="240" w:lineRule="auto"/>
+        <w:ind w:left="150" w:right="150"/>
+        <w:rPr>
+          <w:rFonts w:ascii="Courier New" w:eastAsia="Times New Roman" w:hAnsi="Courier New" w:cs="Courier New"/>
+          <w:color w:val="000000"/>
+          <w:sz w:val="20"/>
+          <w:szCs w:val="20"/>
+        </w:rPr>
+      </w:pPr>
+      <w:r>
+        <w:rPr>
+          <w:rFonts w:ascii="Courier New" w:eastAsia="Times New Roman" w:hAnsi="Courier New" w:cs="Courier New"/>
+          <w:color w:val="000000"/>
+          <w:sz w:val="20"/>
+          <w:szCs w:val="20"/>
+        </w:rPr>
+        <w:t xml:space="preserve">  },</w:t>
+      </w:r>
+    </w:p>
+    <w:p>
+      <w:pPr>
+        <w:pBdr>
+          <w:top w:val="single" w:sz="6" w:space="4" w:color="CCCCCC"/>
+          <w:left w:val="single" w:sz="6" w:space="4" w:color="CCCCCC"/>
+          <w:bottom w:val="single" w:sz="6" w:space="4" w:color="CCCCCC"/>
+          <w:right w:val="single" w:sz="6" w:space="4" w:color="CCCCCC"/>
+        </w:pBdr>
+        <w:shd w:val="clear" w:color="auto" w:fill="F0F7FE"/>
+        <w:tabs>
+          <w:tab w:val="left" w:pos="916"/>
+          <w:tab w:val="left" w:pos="1832"/>
+          <w:tab w:val="left" w:pos="2748"/>
+          <w:tab w:val="left" w:pos="3664"/>
+          <w:tab w:val="left" w:pos="4580"/>
+          <w:tab w:val="left" w:pos="5496"/>
+          <w:tab w:val="left" w:pos="6412"/>
+          <w:tab w:val="left" w:pos="7328"/>
+          <w:tab w:val="left" w:pos="8244"/>
+          <w:tab w:val="left" w:pos="9160"/>
+          <w:tab w:val="left" w:pos="10076"/>
+          <w:tab w:val="left" w:pos="10992"/>
+          <w:tab w:val="left" w:pos="11908"/>
+          <w:tab w:val="left" w:pos="12824"/>
+          <w:tab w:val="left" w:pos="13740"/>
+          <w:tab w:val="left" w:pos="14656"/>
+        </w:tabs>
+        <w:spacing w:after="0" w:line="240" w:lineRule="auto"/>
+        <w:ind w:left="150" w:right="150"/>
+        <w:rPr>
+          <w:rFonts w:ascii="Courier New" w:eastAsia="Times New Roman" w:hAnsi="Courier New" w:cs="Courier New"/>
+          <w:color w:val="000000"/>
+          <w:sz w:val="20"/>
+          <w:szCs w:val="20"/>
+        </w:rPr>
+      </w:pPr>
+      <w:r>
+        <w:rPr>
+          <w:rFonts w:ascii="Courier New" w:eastAsia="Times New Roman" w:hAnsi="Courier New" w:cs="Courier New"/>
+          <w:color w:val="000000"/>
+          <w:sz w:val="20"/>
+          <w:szCs w:val="20"/>
+        </w:rPr>
+        <w:t xml:space="preserve">  "</w:t>
+      </w:r>
+      <w:proofErr w:type="gramStart"/>
+      <w:r>
+        <w:rPr>
+          <w:rFonts w:ascii="Courier New" w:eastAsia="Times New Roman" w:hAnsi="Courier New" w:cs="Courier New"/>
+          <w:color w:val="000000"/>
+          <w:sz w:val="20"/>
+          <w:szCs w:val="20"/>
+        </w:rPr>
+        <w:t>add</w:t>
+      </w:r>
+      <w:proofErr w:type="gramEnd"/>
+      <w:r>
+        <w:rPr>
+          <w:rFonts w:ascii="Courier New" w:eastAsia="Times New Roman" w:hAnsi="Courier New" w:cs="Courier New"/>
+          <w:color w:val="000000"/>
+          <w:sz w:val="20"/>
+          <w:szCs w:val="20"/>
+        </w:rPr>
+        <w:t>":</w:t>
+      </w:r>
+    </w:p>
+    <w:p>
+      <w:pPr>
+        <w:pBdr>
+          <w:top w:val="single" w:sz="6" w:space="4" w:color="CCCCCC"/>
+          <w:left w:val="single" w:sz="6" w:space="4" w:color="CCCCCC"/>
+          <w:bottom w:val="single" w:sz="6" w:space="4" w:color="CCCCCC"/>
+          <w:right w:val="single" w:sz="6" w:space="4" w:color="CCCCCC"/>
+        </w:pBdr>
+        <w:shd w:val="clear" w:color="auto" w:fill="F0F7FE"/>
+        <w:tabs>
+          <w:tab w:val="left" w:pos="916"/>
+          <w:tab w:val="left" w:pos="1832"/>
+          <w:tab w:val="left" w:pos="2748"/>
+          <w:tab w:val="left" w:pos="3664"/>
+          <w:tab w:val="left" w:pos="4580"/>
+          <w:tab w:val="left" w:pos="5496"/>
+          <w:tab w:val="left" w:pos="6412"/>
+          <w:tab w:val="left" w:pos="7328"/>
+          <w:tab w:val="left" w:pos="8244"/>
+          <w:tab w:val="left" w:pos="9160"/>
+          <w:tab w:val="left" w:pos="10076"/>
+          <w:tab w:val="left" w:pos="10992"/>
+          <w:tab w:val="left" w:pos="11908"/>
+          <w:tab w:val="left" w:pos="12824"/>
+          <w:tab w:val="left" w:pos="13740"/>
+          <w:tab w:val="left" w:pos="14656"/>
+        </w:tabs>
+        <w:spacing w:after="0" w:line="240" w:lineRule="auto"/>
+        <w:ind w:left="150" w:right="150"/>
+        <w:rPr>
+          <w:rFonts w:ascii="Courier New" w:eastAsia="Times New Roman" w:hAnsi="Courier New" w:cs="Courier New"/>
+          <w:color w:val="000000"/>
+          <w:sz w:val="20"/>
+          <w:szCs w:val="20"/>
+        </w:rPr>
+      </w:pPr>
+      <w:r>
+        <w:rPr>
+          <w:rFonts w:ascii="Courier New" w:eastAsia="Times New Roman" w:hAnsi="Courier New" w:cs="Courier New"/>
+          <w:color w:val="000000"/>
+          <w:sz w:val="20"/>
+          <w:szCs w:val="20"/>
+        </w:rPr>
+        <w:t xml:space="preserve">    [</w:t>
+      </w:r>
+    </w:p>
+    <w:p>
+      <w:pPr>
+        <w:pBdr>
+          <w:top w:val="single" w:sz="6" w:space="4" w:color="CCCCCC"/>
+          <w:left w:val="single" w:sz="6" w:space="4" w:color="CCCCCC"/>
+          <w:bottom w:val="single" w:sz="6" w:space="4" w:color="CCCCCC"/>
+          <w:right w:val="single" w:sz="6" w:space="4" w:color="CCCCCC"/>
+        </w:pBdr>
+        <w:shd w:val="clear" w:color="auto" w:fill="F0F7FE"/>
+        <w:tabs>
+          <w:tab w:val="left" w:pos="916"/>
+          <w:tab w:val="left" w:pos="1832"/>
+          <w:tab w:val="left" w:pos="2748"/>
+          <w:tab w:val="left" w:pos="3664"/>
+          <w:tab w:val="left" w:pos="4580"/>
+          <w:tab w:val="left" w:pos="5496"/>
+          <w:tab w:val="left" w:pos="6412"/>
+          <w:tab w:val="left" w:pos="7328"/>
+          <w:tab w:val="left" w:pos="8244"/>
+          <w:tab w:val="left" w:pos="9160"/>
+          <w:tab w:val="left" w:pos="10076"/>
+          <w:tab w:val="left" w:pos="10992"/>
+          <w:tab w:val="left" w:pos="11908"/>
+          <w:tab w:val="left" w:pos="12824"/>
+          <w:tab w:val="left" w:pos="13740"/>
+          <w:tab w:val="left" w:pos="14656"/>
+        </w:tabs>
+        <w:spacing w:after="0" w:line="240" w:lineRule="auto"/>
+        <w:ind w:left="150" w:right="150"/>
+        <w:rPr>
+          <w:rFonts w:ascii="Courier New" w:eastAsia="Times New Roman" w:hAnsi="Courier New" w:cs="Courier New"/>
+          <w:color w:val="000000"/>
+          <w:sz w:val="20"/>
+          <w:szCs w:val="20"/>
+        </w:rPr>
+      </w:pPr>
+      <w:r>
+        <w:rPr>
+          <w:rFonts w:ascii="Courier New" w:eastAsia="Times New Roman" w:hAnsi="Courier New" w:cs="Courier New"/>
+          <w:color w:val="000000"/>
+          <w:sz w:val="20"/>
+          <w:szCs w:val="20"/>
+        </w:rPr>
+        <w:t xml:space="preserve">      {</w:t>
+      </w:r>
+    </w:p>
+    <w:p>
+      <w:pPr>
+        <w:pBdr>
+          <w:top w:val="single" w:sz="6" w:space="4" w:color="CCCCCC"/>
+          <w:left w:val="single" w:sz="6" w:space="4" w:color="CCCCCC"/>
           <w:bottom w:val="single" w:sz="6" w:space="4" w:color="CCCCCC"/>
           <w:right w:val="single" w:sz="6" w:space="4" w:color="CCCCCC"/>
         </w:pBdr>
@@ -1831,48 +3345,32 @@
         </w:rPr>
         <w:t xml:space="preserve">        "</w:t>
       </w:r>
-      <w:r>
-        <w:rPr>
-          <w:rFonts w:ascii="Courier New" w:eastAsia="Times New Roman" w:hAnsi="Courier New" w:cs="Courier New"/>
-          <w:color w:val="000000"/>
-          <w:sz w:val="20"/>
-          <w:szCs w:val="20"/>
-        </w:rPr>
-        <w:t>player1wins</w:t>
-      </w:r>
-      <w:r>
-        <w:rPr>
-          <w:rFonts w:ascii="Courier New" w:eastAsia="Times New Roman" w:hAnsi="Courier New" w:cs="Courier New"/>
-          <w:color w:val="000000"/>
-          <w:sz w:val="20"/>
-          <w:szCs w:val="20"/>
-        </w:rPr>
-        <w:t xml:space="preserve">": </w:t>
-      </w:r>
-      <w:r>
-        <w:rPr>
-          <w:rFonts w:ascii="Courier New" w:eastAsia="Times New Roman" w:hAnsi="Courier New" w:cs="Courier New"/>
-          <w:color w:val="000000"/>
-          <w:sz w:val="20"/>
-          <w:szCs w:val="20"/>
-        </w:rPr>
-        <w:t>“654987321654”</w:t>
-      </w:r>
-      <w:r>
-        <w:rPr>
-          <w:rFonts w:ascii="Courier New" w:eastAsia="Times New Roman" w:hAnsi="Courier New" w:cs="Courier New"/>
-          <w:color w:val="000000"/>
-          <w:sz w:val="20"/>
-          <w:szCs w:val="20"/>
-        </w:rPr>
-        <w:t>,</w:t>
-      </w:r>
-    </w:p>
-    <w:p>
-      <w:pPr>
-        <w:pBdr>
-          <w:top w:val="single" w:sz="6" w:space="4" w:color="CCCCCC"/>
-          <w:left w:val="single" w:sz="6" w:space="7" w:color="CCCCCC"/>
+      <w:proofErr w:type="gramStart"/>
+      <w:r>
+        <w:rPr>
+          <w:rFonts w:ascii="Courier New" w:eastAsia="Times New Roman" w:hAnsi="Courier New" w:cs="Courier New"/>
+          <w:color w:val="000000"/>
+          <w:sz w:val="20"/>
+          <w:szCs w:val="20"/>
+        </w:rPr>
+        <w:t>x</w:t>
+      </w:r>
+      <w:proofErr w:type="gramEnd"/>
+      <w:r>
+        <w:rPr>
+          <w:rFonts w:ascii="Courier New" w:eastAsia="Times New Roman" w:hAnsi="Courier New" w:cs="Courier New"/>
+          <w:color w:val="000000"/>
+          <w:sz w:val="20"/>
+          <w:szCs w:val="20"/>
+        </w:rPr>
+        <w:t>": 1,</w:t>
+      </w:r>
+    </w:p>
+    <w:p>
+      <w:pPr>
+        <w:pBdr>
+          <w:top w:val="single" w:sz="6" w:space="4" w:color="CCCCCC"/>
+          <w:left w:val="single" w:sz="6" w:space="4" w:color="CCCCCC"/>
           <w:bottom w:val="single" w:sz="6" w:space="4" w:color="CCCCCC"/>
           <w:right w:val="single" w:sz="6" w:space="4" w:color="CCCCCC"/>
         </w:pBdr>
@@ -1913,124 +3411,6 @@
         </w:rPr>
         <w:t xml:space="preserve">        "</w:t>
       </w:r>
-      <w:r>
-        <w:rPr>
-          <w:rFonts w:ascii="Courier New" w:eastAsia="Times New Roman" w:hAnsi="Courier New" w:cs="Courier New"/>
-          <w:color w:val="000000"/>
-          <w:sz w:val="20"/>
-          <w:szCs w:val="20"/>
-        </w:rPr>
-        <w:t>player</w:t>
-      </w:r>
-      <w:r>
-        <w:rPr>
-          <w:rFonts w:ascii="Courier New" w:eastAsia="Times New Roman" w:hAnsi="Courier New" w:cs="Courier New"/>
-          <w:color w:val="000000"/>
-          <w:sz w:val="20"/>
-          <w:szCs w:val="20"/>
-        </w:rPr>
-        <w:t>2</w:t>
-      </w:r>
-      <w:r>
-        <w:rPr>
-          <w:rFonts w:ascii="Courier New" w:eastAsia="Times New Roman" w:hAnsi="Courier New" w:cs="Courier New"/>
-          <w:color w:val="000000"/>
-          <w:sz w:val="20"/>
-          <w:szCs w:val="20"/>
-        </w:rPr>
-        <w:t>wins</w:t>
-      </w:r>
-      <w:r>
-        <w:rPr>
-          <w:rFonts w:ascii="Courier New" w:eastAsia="Times New Roman" w:hAnsi="Courier New" w:cs="Courier New"/>
-          <w:color w:val="000000"/>
-          <w:sz w:val="20"/>
-          <w:szCs w:val="20"/>
-        </w:rPr>
-        <w:t xml:space="preserve">": </w:t>
-      </w:r>
-      <w:r>
-        <w:rPr>
-          <w:rFonts w:ascii="Courier New" w:eastAsia="Times New Roman" w:hAnsi="Courier New" w:cs="Courier New"/>
-          <w:color w:val="000000"/>
-          <w:sz w:val="20"/>
-          <w:szCs w:val="20"/>
-        </w:rPr>
-        <w:t>“</w:t>
-      </w:r>
-      <w:r>
-        <w:rPr>
-          <w:rFonts w:ascii="Courier New" w:eastAsia="Times New Roman" w:hAnsi="Courier New" w:cs="Courier New"/>
-          <w:color w:val="000000"/>
-          <w:sz w:val="20"/>
-          <w:szCs w:val="20"/>
-        </w:rPr>
-        <w:t>9135787955</w:t>
-      </w:r>
-      <w:r>
-        <w:rPr>
-          <w:rFonts w:ascii="Courier New" w:eastAsia="Times New Roman" w:hAnsi="Courier New" w:cs="Courier New"/>
-          <w:color w:val="000000"/>
-          <w:sz w:val="20"/>
-          <w:szCs w:val="20"/>
-        </w:rPr>
-        <w:t>”</w:t>
-      </w:r>
-      <w:r>
-        <w:rPr>
-          <w:rFonts w:ascii="Courier New" w:eastAsia="Times New Roman" w:hAnsi="Courier New" w:cs="Courier New"/>
-          <w:color w:val="000000"/>
-          <w:sz w:val="20"/>
-          <w:szCs w:val="20"/>
-        </w:rPr>
-        <w:t>,</w:t>
-      </w:r>
-    </w:p>
-    <w:p>
-      <w:pPr>
-        <w:pBdr>
-          <w:top w:val="single" w:sz="6" w:space="4" w:color="CCCCCC"/>
-          <w:left w:val="single" w:sz="6" w:space="7" w:color="CCCCCC"/>
-          <w:bottom w:val="single" w:sz="6" w:space="4" w:color="CCCCCC"/>
-          <w:right w:val="single" w:sz="6" w:space="4" w:color="CCCCCC"/>
-        </w:pBdr>
-        <w:shd w:val="clear" w:color="auto" w:fill="F0F7FE"/>
-        <w:tabs>
-          <w:tab w:val="left" w:pos="916"/>
-          <w:tab w:val="left" w:pos="1832"/>
-          <w:tab w:val="left" w:pos="2748"/>
-          <w:tab w:val="left" w:pos="3664"/>
-          <w:tab w:val="left" w:pos="4580"/>
-          <w:tab w:val="left" w:pos="5496"/>
-          <w:tab w:val="left" w:pos="6412"/>
-          <w:tab w:val="left" w:pos="7328"/>
-          <w:tab w:val="left" w:pos="8244"/>
-          <w:tab w:val="left" w:pos="9160"/>
-          <w:tab w:val="left" w:pos="10076"/>
-          <w:tab w:val="left" w:pos="10992"/>
-          <w:tab w:val="left" w:pos="11908"/>
-          <w:tab w:val="left" w:pos="12824"/>
-          <w:tab w:val="left" w:pos="13740"/>
-          <w:tab w:val="left" w:pos="14656"/>
-        </w:tabs>
-        <w:spacing w:after="0" w:line="240" w:lineRule="auto"/>
-        <w:ind w:left="150" w:right="150"/>
-        <w:rPr>
-          <w:rFonts w:ascii="Courier New" w:eastAsia="Times New Roman" w:hAnsi="Courier New" w:cs="Courier New"/>
-          <w:color w:val="000000"/>
-          <w:sz w:val="20"/>
-          <w:szCs w:val="20"/>
-        </w:rPr>
-      </w:pPr>
-      <w:r>
-        <w:rPr>
-          <w:rFonts w:ascii="Courier New" w:eastAsia="Times New Roman" w:hAnsi="Courier New" w:cs="Courier New"/>
-          <w:color w:val="000000"/>
-          <w:sz w:val="20"/>
-          <w:szCs w:val="20"/>
-        </w:rPr>
-        <w:t xml:space="preserve">        "</w:t>
-      </w:r>
       <w:proofErr w:type="gramStart"/>
       <w:r>
         <w:rPr>
@@ -2039,7 +3419,7 @@
           <w:sz w:val="20"/>
           <w:szCs w:val="20"/>
         </w:rPr>
-        <w:t>draws</w:t>
+        <w:t>y</w:t>
       </w:r>
       <w:proofErr w:type="gramEnd"/>
       <w:r>
@@ -2049,71 +3429,146 @@
           <w:sz w:val="20"/>
           <w:szCs w:val="20"/>
         </w:rPr>
-        <w:t xml:space="preserve">": </w:t>
-      </w:r>
-      <w:r>
-        <w:rPr>
-          <w:rFonts w:ascii="Courier New" w:eastAsia="Times New Roman" w:hAnsi="Courier New" w:cs="Courier New"/>
-          <w:color w:val="000000"/>
-          <w:sz w:val="20"/>
-          <w:szCs w:val="20"/>
-        </w:rPr>
-        <w:t>“654987”</w:t>
-      </w:r>
-      <w:r>
-        <w:rPr>
-          <w:rFonts w:ascii="Courier New" w:eastAsia="Times New Roman" w:hAnsi="Courier New" w:cs="Courier New"/>
-          <w:color w:val="000000"/>
-          <w:sz w:val="20"/>
-          <w:szCs w:val="20"/>
-        </w:rPr>
-        <w:t>,</w:t>
-      </w:r>
-    </w:p>
-    <w:p>
-      <w:pPr>
-        <w:pBdr>
-          <w:top w:val="single" w:sz="6" w:space="4" w:color="CCCCCC"/>
-          <w:left w:val="single" w:sz="6" w:space="7" w:color="CCCCCC"/>
-          <w:bottom w:val="single" w:sz="6" w:space="4" w:color="CCCCCC"/>
-          <w:right w:val="single" w:sz="6" w:space="4" w:color="CCCCCC"/>
-        </w:pBdr>
-        <w:shd w:val="clear" w:color="auto" w:fill="F0F7FE"/>
-        <w:tabs>
-          <w:tab w:val="left" w:pos="916"/>
-          <w:tab w:val="left" w:pos="1832"/>
-          <w:tab w:val="left" w:pos="2748"/>
-          <w:tab w:val="left" w:pos="3664"/>
-          <w:tab w:val="left" w:pos="4580"/>
-          <w:tab w:val="left" w:pos="5496"/>
-          <w:tab w:val="left" w:pos="6412"/>
-          <w:tab w:val="left" w:pos="7328"/>
-          <w:tab w:val="left" w:pos="8244"/>
-          <w:tab w:val="left" w:pos="9160"/>
-          <w:tab w:val="left" w:pos="10076"/>
-          <w:tab w:val="left" w:pos="10992"/>
-          <w:tab w:val="left" w:pos="11908"/>
-          <w:tab w:val="left" w:pos="12824"/>
-          <w:tab w:val="left" w:pos="13740"/>
-          <w:tab w:val="left" w:pos="14656"/>
-        </w:tabs>
-        <w:spacing w:after="0" w:line="240" w:lineRule="auto"/>
-        <w:ind w:left="150" w:right="150"/>
-        <w:rPr>
-          <w:rFonts w:ascii="Courier New" w:eastAsia="Times New Roman" w:hAnsi="Courier New" w:cs="Courier New"/>
-          <w:color w:val="000000"/>
-          <w:sz w:val="20"/>
-          <w:szCs w:val="20"/>
-        </w:rPr>
-      </w:pPr>
-      <w:r>
-        <w:rPr>
-          <w:rFonts w:ascii="Courier New" w:eastAsia="Times New Roman" w:hAnsi="Courier New" w:cs="Courier New"/>
-          <w:color w:val="000000"/>
-          <w:sz w:val="20"/>
-          <w:szCs w:val="20"/>
-        </w:rPr>
-        <w:t xml:space="preserve">        "</w:t>
+        <w:t>": 1</w:t>
+      </w:r>
+    </w:p>
+    <w:p>
+      <w:pPr>
+        <w:pBdr>
+          <w:top w:val="single" w:sz="6" w:space="4" w:color="CCCCCC"/>
+          <w:left w:val="single" w:sz="6" w:space="4" w:color="CCCCCC"/>
+          <w:bottom w:val="single" w:sz="6" w:space="4" w:color="CCCCCC"/>
+          <w:right w:val="single" w:sz="6" w:space="4" w:color="CCCCCC"/>
+        </w:pBdr>
+        <w:shd w:val="clear" w:color="auto" w:fill="F0F7FE"/>
+        <w:tabs>
+          <w:tab w:val="left" w:pos="916"/>
+          <w:tab w:val="left" w:pos="1832"/>
+          <w:tab w:val="left" w:pos="2748"/>
+          <w:tab w:val="left" w:pos="3664"/>
+          <w:tab w:val="left" w:pos="4580"/>
+          <w:tab w:val="left" w:pos="5496"/>
+          <w:tab w:val="left" w:pos="6412"/>
+          <w:tab w:val="left" w:pos="7328"/>
+          <w:tab w:val="left" w:pos="8244"/>
+          <w:tab w:val="left" w:pos="9160"/>
+          <w:tab w:val="left" w:pos="10076"/>
+          <w:tab w:val="left" w:pos="10992"/>
+          <w:tab w:val="left" w:pos="11908"/>
+          <w:tab w:val="left" w:pos="12824"/>
+          <w:tab w:val="left" w:pos="13740"/>
+          <w:tab w:val="left" w:pos="14656"/>
+        </w:tabs>
+        <w:spacing w:after="0" w:line="240" w:lineRule="auto"/>
+        <w:ind w:left="150" w:right="150"/>
+        <w:rPr>
+          <w:rFonts w:ascii="Courier New" w:eastAsia="Times New Roman" w:hAnsi="Courier New" w:cs="Courier New"/>
+          <w:color w:val="000000"/>
+          <w:sz w:val="20"/>
+          <w:szCs w:val="20"/>
+        </w:rPr>
+      </w:pPr>
+      <w:r>
+        <w:rPr>
+          <w:rFonts w:ascii="Courier New" w:eastAsia="Times New Roman" w:hAnsi="Courier New" w:cs="Courier New"/>
+          <w:color w:val="000000"/>
+          <w:sz w:val="20"/>
+          <w:szCs w:val="20"/>
+        </w:rPr>
+        <w:lastRenderedPageBreak/>
+        <w:t xml:space="preserve">      }</w:t>
+      </w:r>
+    </w:p>
+    <w:p>
+      <w:pPr>
+        <w:pBdr>
+          <w:top w:val="single" w:sz="6" w:space="4" w:color="CCCCCC"/>
+          <w:left w:val="single" w:sz="6" w:space="4" w:color="CCCCCC"/>
+          <w:bottom w:val="single" w:sz="6" w:space="4" w:color="CCCCCC"/>
+          <w:right w:val="single" w:sz="6" w:space="4" w:color="CCCCCC"/>
+        </w:pBdr>
+        <w:shd w:val="clear" w:color="auto" w:fill="F0F7FE"/>
+        <w:tabs>
+          <w:tab w:val="left" w:pos="916"/>
+          <w:tab w:val="left" w:pos="1832"/>
+          <w:tab w:val="left" w:pos="2748"/>
+          <w:tab w:val="left" w:pos="3664"/>
+          <w:tab w:val="left" w:pos="4580"/>
+          <w:tab w:val="left" w:pos="5496"/>
+          <w:tab w:val="left" w:pos="6412"/>
+          <w:tab w:val="left" w:pos="7328"/>
+          <w:tab w:val="left" w:pos="8244"/>
+          <w:tab w:val="left" w:pos="9160"/>
+          <w:tab w:val="left" w:pos="10076"/>
+          <w:tab w:val="left" w:pos="10992"/>
+          <w:tab w:val="left" w:pos="11908"/>
+          <w:tab w:val="left" w:pos="12824"/>
+          <w:tab w:val="left" w:pos="13740"/>
+          <w:tab w:val="left" w:pos="14656"/>
+        </w:tabs>
+        <w:spacing w:after="0" w:line="240" w:lineRule="auto"/>
+        <w:ind w:left="150" w:right="150"/>
+        <w:rPr>
+          <w:rFonts w:ascii="Courier New" w:eastAsia="Times New Roman" w:hAnsi="Courier New" w:cs="Courier New"/>
+          <w:color w:val="000000"/>
+          <w:sz w:val="20"/>
+          <w:szCs w:val="20"/>
+        </w:rPr>
+      </w:pPr>
+      <w:r>
+        <w:rPr>
+          <w:rFonts w:ascii="Courier New" w:eastAsia="Times New Roman" w:hAnsi="Courier New" w:cs="Courier New"/>
+          <w:color w:val="000000"/>
+          <w:sz w:val="20"/>
+          <w:szCs w:val="20"/>
+        </w:rPr>
+        <w:t xml:space="preserve">    ],</w:t>
+      </w:r>
+    </w:p>
+    <w:p>
+      <w:pPr>
+        <w:pBdr>
+          <w:top w:val="single" w:sz="6" w:space="4" w:color="CCCCCC"/>
+          <w:left w:val="single" w:sz="6" w:space="4" w:color="CCCCCC"/>
+          <w:bottom w:val="single" w:sz="6" w:space="4" w:color="CCCCCC"/>
+          <w:right w:val="single" w:sz="6" w:space="4" w:color="CCCCCC"/>
+        </w:pBdr>
+        <w:shd w:val="clear" w:color="auto" w:fill="F0F7FE"/>
+        <w:tabs>
+          <w:tab w:val="left" w:pos="916"/>
+          <w:tab w:val="left" w:pos="1832"/>
+          <w:tab w:val="left" w:pos="2748"/>
+          <w:tab w:val="left" w:pos="3664"/>
+          <w:tab w:val="left" w:pos="4580"/>
+          <w:tab w:val="left" w:pos="5496"/>
+          <w:tab w:val="left" w:pos="6412"/>
+          <w:tab w:val="left" w:pos="7328"/>
+          <w:tab w:val="left" w:pos="8244"/>
+          <w:tab w:val="left" w:pos="9160"/>
+          <w:tab w:val="left" w:pos="10076"/>
+          <w:tab w:val="left" w:pos="10992"/>
+          <w:tab w:val="left" w:pos="11908"/>
+          <w:tab w:val="left" w:pos="12824"/>
+          <w:tab w:val="left" w:pos="13740"/>
+          <w:tab w:val="left" w:pos="14656"/>
+        </w:tabs>
+        <w:spacing w:after="0" w:line="240" w:lineRule="auto"/>
+        <w:ind w:left="150" w:right="150"/>
+        <w:rPr>
+          <w:rFonts w:ascii="Courier New" w:eastAsia="Times New Roman" w:hAnsi="Courier New" w:cs="Courier New"/>
+          <w:color w:val="000000"/>
+          <w:sz w:val="20"/>
+          <w:szCs w:val="20"/>
+        </w:rPr>
+      </w:pPr>
+      <w:r>
+        <w:rPr>
+          <w:rFonts w:ascii="Courier New" w:eastAsia="Times New Roman" w:hAnsi="Courier New" w:cs="Courier New"/>
+          <w:color w:val="000000"/>
+          <w:sz w:val="20"/>
+          <w:szCs w:val="20"/>
+        </w:rPr>
+        <w:t xml:space="preserve">  "</w:t>
       </w:r>
       <w:proofErr w:type="gramStart"/>
       <w:r>
@@ -2123,7 +3578,7 @@
           <w:sz w:val="20"/>
           <w:szCs w:val="20"/>
         </w:rPr>
-        <w:t>database</w:t>
+        <w:t>child</w:t>
       </w:r>
       <w:proofErr w:type="gramEnd"/>
       <w:r>
@@ -2133,141 +3588,16 @@
           <w:sz w:val="20"/>
           <w:szCs w:val="20"/>
         </w:rPr>
-        <w:t xml:space="preserve"> name</w:t>
-      </w:r>
-      <w:r>
-        <w:rPr>
-          <w:rFonts w:ascii="Courier New" w:eastAsia="Times New Roman" w:hAnsi="Courier New" w:cs="Courier New"/>
-          <w:color w:val="000000"/>
-          <w:sz w:val="20"/>
-          <w:szCs w:val="20"/>
-        </w:rPr>
-        <w:t>": "</w:t>
-      </w:r>
-      <w:r>
-        <w:rPr>
-          <w:rFonts w:ascii="Courier New" w:eastAsia="Times New Roman" w:hAnsi="Courier New" w:cs="Courier New"/>
-          <w:color w:val="000000"/>
-          <w:sz w:val="20"/>
-          <w:szCs w:val="20"/>
-        </w:rPr>
-        <w:t>Checkers8x8</w:t>
-      </w:r>
-      <w:r>
-        <w:rPr>
-          <w:rFonts w:ascii="Courier New" w:eastAsia="Times New Roman" w:hAnsi="Courier New" w:cs="Courier New"/>
-          <w:color w:val="000000"/>
-          <w:sz w:val="20"/>
-          <w:szCs w:val="20"/>
-        </w:rPr>
-        <w:t>"</w:t>
-      </w:r>
-    </w:p>
-    <w:p>
-      <w:pPr>
-        <w:pBdr>
-          <w:top w:val="single" w:sz="6" w:space="4" w:color="CCCCCC"/>
-          <w:left w:val="single" w:sz="6" w:space="7" w:color="CCCCCC"/>
-          <w:bottom w:val="single" w:sz="6" w:space="4" w:color="CCCCCC"/>
-          <w:right w:val="single" w:sz="6" w:space="4" w:color="CCCCCC"/>
-        </w:pBdr>
-        <w:shd w:val="clear" w:color="auto" w:fill="F0F7FE"/>
-        <w:tabs>
-          <w:tab w:val="left" w:pos="916"/>
-          <w:tab w:val="left" w:pos="1832"/>
-          <w:tab w:val="left" w:pos="2748"/>
-          <w:tab w:val="left" w:pos="3664"/>
-          <w:tab w:val="left" w:pos="4580"/>
-          <w:tab w:val="left" w:pos="5496"/>
-          <w:tab w:val="left" w:pos="6412"/>
-          <w:tab w:val="left" w:pos="7328"/>
-          <w:tab w:val="left" w:pos="8244"/>
-          <w:tab w:val="left" w:pos="9160"/>
-          <w:tab w:val="left" w:pos="10076"/>
-          <w:tab w:val="left" w:pos="10992"/>
-          <w:tab w:val="left" w:pos="11908"/>
-          <w:tab w:val="left" w:pos="12824"/>
-          <w:tab w:val="left" w:pos="13740"/>
-          <w:tab w:val="left" w:pos="14656"/>
-        </w:tabs>
-        <w:spacing w:after="0" w:line="240" w:lineRule="auto"/>
-        <w:ind w:left="150" w:right="150"/>
-        <w:rPr>
-          <w:rFonts w:ascii="Courier New" w:eastAsia="Times New Roman" w:hAnsi="Courier New" w:cs="Courier New"/>
-          <w:color w:val="000000"/>
-          <w:sz w:val="20"/>
-          <w:szCs w:val="20"/>
-        </w:rPr>
-      </w:pPr>
-      <w:r>
-        <w:rPr>
-          <w:rFonts w:ascii="Courier New" w:eastAsia="Times New Roman" w:hAnsi="Courier New" w:cs="Courier New"/>
-          <w:color w:val="000000"/>
-          <w:sz w:val="20"/>
-          <w:szCs w:val="20"/>
-        </w:rPr>
-        <w:t xml:space="preserve">      }</w:t>
-      </w:r>
-    </w:p>
-    <w:p>
-      <w:pPr>
-        <w:pBdr>
-          <w:top w:val="single" w:sz="6" w:space="4" w:color="CCCCCC"/>
-          <w:left w:val="single" w:sz="6" w:space="7" w:color="CCCCCC"/>
-          <w:bottom w:val="single" w:sz="6" w:space="4" w:color="CCCCCC"/>
-          <w:right w:val="single" w:sz="6" w:space="4" w:color="CCCCCC"/>
-        </w:pBdr>
-        <w:shd w:val="clear" w:color="auto" w:fill="F0F7FE"/>
-        <w:tabs>
-          <w:tab w:val="left" w:pos="916"/>
-          <w:tab w:val="left" w:pos="1832"/>
-          <w:tab w:val="left" w:pos="2748"/>
-          <w:tab w:val="left" w:pos="3664"/>
-          <w:tab w:val="left" w:pos="4580"/>
-          <w:tab w:val="left" w:pos="5496"/>
-          <w:tab w:val="left" w:pos="6412"/>
-          <w:tab w:val="left" w:pos="7328"/>
-          <w:tab w:val="left" w:pos="8244"/>
-          <w:tab w:val="left" w:pos="9160"/>
-          <w:tab w:val="left" w:pos="10076"/>
-          <w:tab w:val="left" w:pos="10992"/>
-          <w:tab w:val="left" w:pos="11908"/>
-          <w:tab w:val="left" w:pos="12824"/>
-          <w:tab w:val="left" w:pos="13740"/>
-          <w:tab w:val="left" w:pos="14656"/>
-        </w:tabs>
-        <w:spacing w:after="0" w:line="240" w:lineRule="auto"/>
-        <w:ind w:left="150" w:right="150"/>
-        <w:rPr>
-          <w:rFonts w:ascii="Courier New" w:eastAsia="Times New Roman" w:hAnsi="Courier New" w:cs="Courier New"/>
-          <w:color w:val="000000"/>
-          <w:sz w:val="20"/>
-          <w:szCs w:val="20"/>
-        </w:rPr>
-      </w:pPr>
-      <w:r>
-        <w:rPr>
-          <w:rFonts w:ascii="Courier New" w:eastAsia="Times New Roman" w:hAnsi="Courier New" w:cs="Courier New"/>
-          <w:color w:val="000000"/>
-          <w:sz w:val="20"/>
-          <w:szCs w:val="20"/>
-        </w:rPr>
-        <w:t>}</w:t>
-      </w:r>
-    </w:p>
-    <w:p/>
-    <w:p>
-      <w:pPr>
-        <w:jc w:val="center"/>
-      </w:pPr>
-      <w:r>
-        <w:t>Graph</w:t>
-      </w:r>
-      <w:r>
-        <w:t xml:space="preserve"> </w:t>
-      </w:r>
-      <w:r>
-        <w:t xml:space="preserve">Entry </w:t>
+        <w:t xml:space="preserve"> p</w:t>
+      </w:r>
+      <w:r>
+        <w:rPr>
+          <w:rFonts w:ascii="Courier New" w:eastAsia="Times New Roman" w:hAnsi="Courier New" w:cs="Courier New"/>
+          <w:color w:val="000000"/>
+          <w:sz w:val="20"/>
+          <w:szCs w:val="20"/>
+        </w:rPr>
+        <w:t>lays": {</w:t>
       </w:r>
     </w:p>
     <w:p>
@@ -2313,7 +3643,27 @@
           <w:sz w:val="20"/>
           <w:szCs w:val="20"/>
         </w:rPr>
-        <w:t>{</w:t>
+        <w:t xml:space="preserve">    "</w:t>
+      </w:r>
+      <w:proofErr w:type="gramStart"/>
+      <w:r>
+        <w:rPr>
+          <w:rFonts w:ascii="Courier New" w:eastAsia="Times New Roman" w:hAnsi="Courier New" w:cs="Courier New"/>
+          <w:color w:val="000000"/>
+          <w:sz w:val="20"/>
+          <w:szCs w:val="20"/>
+        </w:rPr>
+        <w:t>ids</w:t>
+      </w:r>
+      <w:proofErr w:type="gramEnd"/>
+      <w:r>
+        <w:rPr>
+          <w:rFonts w:ascii="Courier New" w:eastAsia="Times New Roman" w:hAnsi="Courier New" w:cs="Courier New"/>
+          <w:color w:val="000000"/>
+          <w:sz w:val="20"/>
+          <w:szCs w:val="20"/>
+        </w:rPr>
+        <w:t>": [</w:t>
       </w:r>
     </w:p>
     <w:p>
@@ -2359,1380 +3709,6 @@
           <w:sz w:val="20"/>
           <w:szCs w:val="20"/>
         </w:rPr>
-        <w:t xml:space="preserve">  "</w:t>
-      </w:r>
-      <w:proofErr w:type="gramStart"/>
-      <w:r>
-        <w:rPr>
-          <w:rFonts w:ascii="Courier New" w:eastAsia="Times New Roman" w:hAnsi="Courier New" w:cs="Courier New"/>
-          <w:color w:val="000000"/>
-          <w:sz w:val="20"/>
-          <w:szCs w:val="20"/>
-        </w:rPr>
-        <w:t>id</w:t>
-      </w:r>
-      <w:proofErr w:type="gramEnd"/>
-      <w:r>
-        <w:rPr>
-          <w:rFonts w:ascii="Courier New" w:eastAsia="Times New Roman" w:hAnsi="Courier New" w:cs="Courier New"/>
-          <w:color w:val="000000"/>
-          <w:sz w:val="20"/>
-          <w:szCs w:val="20"/>
-        </w:rPr>
-        <w:t>": "00000000004",</w:t>
-      </w:r>
-    </w:p>
-    <w:p>
-      <w:pPr>
-        <w:pBdr>
-          <w:top w:val="single" w:sz="6" w:space="4" w:color="CCCCCC"/>
-          <w:left w:val="single" w:sz="6" w:space="4" w:color="CCCCCC"/>
-          <w:bottom w:val="single" w:sz="6" w:space="4" w:color="CCCCCC"/>
-          <w:right w:val="single" w:sz="6" w:space="4" w:color="CCCCCC"/>
-        </w:pBdr>
-        <w:shd w:val="clear" w:color="auto" w:fill="F0F7FE"/>
-        <w:tabs>
-          <w:tab w:val="left" w:pos="916"/>
-          <w:tab w:val="left" w:pos="1832"/>
-          <w:tab w:val="left" w:pos="2748"/>
-          <w:tab w:val="left" w:pos="3664"/>
-          <w:tab w:val="left" w:pos="4580"/>
-          <w:tab w:val="left" w:pos="5496"/>
-          <w:tab w:val="left" w:pos="6412"/>
-          <w:tab w:val="left" w:pos="7328"/>
-          <w:tab w:val="left" w:pos="8244"/>
-          <w:tab w:val="left" w:pos="9160"/>
-          <w:tab w:val="left" w:pos="10076"/>
-          <w:tab w:val="left" w:pos="10992"/>
-          <w:tab w:val="left" w:pos="11908"/>
-          <w:tab w:val="left" w:pos="12824"/>
-          <w:tab w:val="left" w:pos="13740"/>
-          <w:tab w:val="left" w:pos="14656"/>
-        </w:tabs>
-        <w:spacing w:after="0" w:line="240" w:lineRule="auto"/>
-        <w:ind w:left="150" w:right="150"/>
-        <w:rPr>
-          <w:rFonts w:ascii="Courier New" w:eastAsia="Times New Roman" w:hAnsi="Courier New" w:cs="Courier New"/>
-          <w:color w:val="000000"/>
-          <w:sz w:val="20"/>
-          <w:szCs w:val="20"/>
-        </w:rPr>
-      </w:pPr>
-      <w:r>
-        <w:rPr>
-          <w:rFonts w:ascii="Courier New" w:eastAsia="Times New Roman" w:hAnsi="Courier New" w:cs="Courier New"/>
-          <w:color w:val="000000"/>
-          <w:sz w:val="20"/>
-          <w:szCs w:val="20"/>
-        </w:rPr>
-        <w:t xml:space="preserve">  "</w:t>
-      </w:r>
-      <w:proofErr w:type="gramStart"/>
-      <w:r>
-        <w:rPr>
-          <w:rFonts w:ascii="Courier New" w:eastAsia="Times New Roman" w:hAnsi="Courier New" w:cs="Courier New"/>
-          <w:color w:val="000000"/>
-          <w:sz w:val="20"/>
-          <w:szCs w:val="20"/>
-        </w:rPr>
-        <w:t>move</w:t>
-      </w:r>
-      <w:proofErr w:type="gramEnd"/>
-      <w:r>
-        <w:rPr>
-          <w:rFonts w:ascii="Courier New" w:eastAsia="Times New Roman" w:hAnsi="Courier New" w:cs="Courier New"/>
-          <w:color w:val="000000"/>
-          <w:sz w:val="20"/>
-          <w:szCs w:val="20"/>
-        </w:rPr>
-        <w:t>": {</w:t>
-      </w:r>
-    </w:p>
-    <w:p>
-      <w:pPr>
-        <w:pBdr>
-          <w:top w:val="single" w:sz="6" w:space="4" w:color="CCCCCC"/>
-          <w:left w:val="single" w:sz="6" w:space="4" w:color="CCCCCC"/>
-          <w:bottom w:val="single" w:sz="6" w:space="4" w:color="CCCCCC"/>
-          <w:right w:val="single" w:sz="6" w:space="4" w:color="CCCCCC"/>
-        </w:pBdr>
-        <w:shd w:val="clear" w:color="auto" w:fill="F0F7FE"/>
-        <w:tabs>
-          <w:tab w:val="left" w:pos="916"/>
-          <w:tab w:val="left" w:pos="1832"/>
-          <w:tab w:val="left" w:pos="2748"/>
-          <w:tab w:val="left" w:pos="3664"/>
-          <w:tab w:val="left" w:pos="4580"/>
-          <w:tab w:val="left" w:pos="5496"/>
-          <w:tab w:val="left" w:pos="6412"/>
-          <w:tab w:val="left" w:pos="7328"/>
-          <w:tab w:val="left" w:pos="8244"/>
-          <w:tab w:val="left" w:pos="9160"/>
-          <w:tab w:val="left" w:pos="10076"/>
-          <w:tab w:val="left" w:pos="10992"/>
-          <w:tab w:val="left" w:pos="11908"/>
-          <w:tab w:val="left" w:pos="12824"/>
-          <w:tab w:val="left" w:pos="13740"/>
-          <w:tab w:val="left" w:pos="14656"/>
-        </w:tabs>
-        <w:spacing w:after="0" w:line="240" w:lineRule="auto"/>
-        <w:ind w:left="150" w:right="150"/>
-        <w:rPr>
-          <w:rFonts w:ascii="Courier New" w:eastAsia="Times New Roman" w:hAnsi="Courier New" w:cs="Courier New"/>
-          <w:color w:val="000000"/>
-          <w:sz w:val="20"/>
-          <w:szCs w:val="20"/>
-        </w:rPr>
-      </w:pPr>
-      <w:r>
-        <w:rPr>
-          <w:rFonts w:ascii="Courier New" w:eastAsia="Times New Roman" w:hAnsi="Courier New" w:cs="Courier New"/>
-          <w:color w:val="000000"/>
-          <w:sz w:val="20"/>
-          <w:szCs w:val="20"/>
-        </w:rPr>
-        <w:t xml:space="preserve">    "</w:t>
-      </w:r>
-      <w:proofErr w:type="gramStart"/>
-      <w:r>
-        <w:rPr>
-          <w:rFonts w:ascii="Courier New" w:eastAsia="Times New Roman" w:hAnsi="Courier New" w:cs="Courier New"/>
-          <w:color w:val="000000"/>
-          <w:sz w:val="20"/>
-          <w:szCs w:val="20"/>
-        </w:rPr>
-        <w:t>start</w:t>
-      </w:r>
-      <w:proofErr w:type="gramEnd"/>
-      <w:r>
-        <w:rPr>
-          <w:rFonts w:ascii="Courier New" w:eastAsia="Times New Roman" w:hAnsi="Courier New" w:cs="Courier New"/>
-          <w:color w:val="000000"/>
-          <w:sz w:val="20"/>
-          <w:szCs w:val="20"/>
-        </w:rPr>
-        <w:t>": [</w:t>
-      </w:r>
-    </w:p>
-    <w:p>
-      <w:pPr>
-        <w:pBdr>
-          <w:top w:val="single" w:sz="6" w:space="4" w:color="CCCCCC"/>
-          <w:left w:val="single" w:sz="6" w:space="4" w:color="CCCCCC"/>
-          <w:bottom w:val="single" w:sz="6" w:space="4" w:color="CCCCCC"/>
-          <w:right w:val="single" w:sz="6" w:space="4" w:color="CCCCCC"/>
-        </w:pBdr>
-        <w:shd w:val="clear" w:color="auto" w:fill="F0F7FE"/>
-        <w:tabs>
-          <w:tab w:val="left" w:pos="916"/>
-          <w:tab w:val="left" w:pos="1832"/>
-          <w:tab w:val="left" w:pos="2748"/>
-          <w:tab w:val="left" w:pos="3664"/>
-          <w:tab w:val="left" w:pos="4580"/>
-          <w:tab w:val="left" w:pos="5496"/>
-          <w:tab w:val="left" w:pos="6412"/>
-          <w:tab w:val="left" w:pos="7328"/>
-          <w:tab w:val="left" w:pos="8244"/>
-          <w:tab w:val="left" w:pos="9160"/>
-          <w:tab w:val="left" w:pos="10076"/>
-          <w:tab w:val="left" w:pos="10992"/>
-          <w:tab w:val="left" w:pos="11908"/>
-          <w:tab w:val="left" w:pos="12824"/>
-          <w:tab w:val="left" w:pos="13740"/>
-          <w:tab w:val="left" w:pos="14656"/>
-        </w:tabs>
-        <w:spacing w:after="0" w:line="240" w:lineRule="auto"/>
-        <w:ind w:left="150" w:right="150"/>
-        <w:rPr>
-          <w:rFonts w:ascii="Courier New" w:eastAsia="Times New Roman" w:hAnsi="Courier New" w:cs="Courier New"/>
-          <w:color w:val="000000"/>
-          <w:sz w:val="20"/>
-          <w:szCs w:val="20"/>
-        </w:rPr>
-      </w:pPr>
-      <w:r>
-        <w:rPr>
-          <w:rFonts w:ascii="Courier New" w:eastAsia="Times New Roman" w:hAnsi="Courier New" w:cs="Courier New"/>
-          <w:color w:val="000000"/>
-          <w:sz w:val="20"/>
-          <w:szCs w:val="20"/>
-        </w:rPr>
-        <w:t xml:space="preserve">      {</w:t>
-      </w:r>
-    </w:p>
-    <w:p>
-      <w:pPr>
-        <w:pBdr>
-          <w:top w:val="single" w:sz="6" w:space="4" w:color="CCCCCC"/>
-          <w:left w:val="single" w:sz="6" w:space="4" w:color="CCCCCC"/>
-          <w:bottom w:val="single" w:sz="6" w:space="4" w:color="CCCCCC"/>
-          <w:right w:val="single" w:sz="6" w:space="4" w:color="CCCCCC"/>
-        </w:pBdr>
-        <w:shd w:val="clear" w:color="auto" w:fill="F0F7FE"/>
-        <w:tabs>
-          <w:tab w:val="left" w:pos="916"/>
-          <w:tab w:val="left" w:pos="1832"/>
-          <w:tab w:val="left" w:pos="2748"/>
-          <w:tab w:val="left" w:pos="3664"/>
-          <w:tab w:val="left" w:pos="4580"/>
-          <w:tab w:val="left" w:pos="5496"/>
-          <w:tab w:val="left" w:pos="6412"/>
-          <w:tab w:val="left" w:pos="7328"/>
-          <w:tab w:val="left" w:pos="8244"/>
-          <w:tab w:val="left" w:pos="9160"/>
-          <w:tab w:val="left" w:pos="10076"/>
-          <w:tab w:val="left" w:pos="10992"/>
-          <w:tab w:val="left" w:pos="11908"/>
-          <w:tab w:val="left" w:pos="12824"/>
-          <w:tab w:val="left" w:pos="13740"/>
-          <w:tab w:val="left" w:pos="14656"/>
-        </w:tabs>
-        <w:spacing w:after="0" w:line="240" w:lineRule="auto"/>
-        <w:ind w:left="150" w:right="150"/>
-        <w:rPr>
-          <w:rFonts w:ascii="Courier New" w:eastAsia="Times New Roman" w:hAnsi="Courier New" w:cs="Courier New"/>
-          <w:color w:val="000000"/>
-          <w:sz w:val="20"/>
-          <w:szCs w:val="20"/>
-        </w:rPr>
-      </w:pPr>
-      <w:r>
-        <w:rPr>
-          <w:rFonts w:ascii="Courier New" w:eastAsia="Times New Roman" w:hAnsi="Courier New" w:cs="Courier New"/>
-          <w:color w:val="000000"/>
-          <w:sz w:val="20"/>
-          <w:szCs w:val="20"/>
-        </w:rPr>
-        <w:t xml:space="preserve">        "</w:t>
-      </w:r>
-      <w:proofErr w:type="gramStart"/>
-      <w:r>
-        <w:rPr>
-          <w:rFonts w:ascii="Courier New" w:eastAsia="Times New Roman" w:hAnsi="Courier New" w:cs="Courier New"/>
-          <w:color w:val="000000"/>
-          <w:sz w:val="20"/>
-          <w:szCs w:val="20"/>
-        </w:rPr>
-        <w:t>x</w:t>
-      </w:r>
-      <w:proofErr w:type="gramEnd"/>
-      <w:r>
-        <w:rPr>
-          <w:rFonts w:ascii="Courier New" w:eastAsia="Times New Roman" w:hAnsi="Courier New" w:cs="Courier New"/>
-          <w:color w:val="000000"/>
-          <w:sz w:val="20"/>
-          <w:szCs w:val="20"/>
-        </w:rPr>
-        <w:t>": 1,</w:t>
-      </w:r>
-    </w:p>
-    <w:p>
-      <w:pPr>
-        <w:pBdr>
-          <w:top w:val="single" w:sz="6" w:space="4" w:color="CCCCCC"/>
-          <w:left w:val="single" w:sz="6" w:space="4" w:color="CCCCCC"/>
-          <w:bottom w:val="single" w:sz="6" w:space="4" w:color="CCCCCC"/>
-          <w:right w:val="single" w:sz="6" w:space="4" w:color="CCCCCC"/>
-        </w:pBdr>
-        <w:shd w:val="clear" w:color="auto" w:fill="F0F7FE"/>
-        <w:tabs>
-          <w:tab w:val="left" w:pos="916"/>
-          <w:tab w:val="left" w:pos="1832"/>
-          <w:tab w:val="left" w:pos="2748"/>
-          <w:tab w:val="left" w:pos="3664"/>
-          <w:tab w:val="left" w:pos="4580"/>
-          <w:tab w:val="left" w:pos="5496"/>
-          <w:tab w:val="left" w:pos="6412"/>
-          <w:tab w:val="left" w:pos="7328"/>
-          <w:tab w:val="left" w:pos="8244"/>
-          <w:tab w:val="left" w:pos="9160"/>
-          <w:tab w:val="left" w:pos="10076"/>
-          <w:tab w:val="left" w:pos="10992"/>
-          <w:tab w:val="left" w:pos="11908"/>
-          <w:tab w:val="left" w:pos="12824"/>
-          <w:tab w:val="left" w:pos="13740"/>
-          <w:tab w:val="left" w:pos="14656"/>
-        </w:tabs>
-        <w:spacing w:after="0" w:line="240" w:lineRule="auto"/>
-        <w:ind w:left="150" w:right="150"/>
-        <w:rPr>
-          <w:rFonts w:ascii="Courier New" w:eastAsia="Times New Roman" w:hAnsi="Courier New" w:cs="Courier New"/>
-          <w:color w:val="000000"/>
-          <w:sz w:val="20"/>
-          <w:szCs w:val="20"/>
-        </w:rPr>
-      </w:pPr>
-      <w:r>
-        <w:rPr>
-          <w:rFonts w:ascii="Courier New" w:eastAsia="Times New Roman" w:hAnsi="Courier New" w:cs="Courier New"/>
-          <w:color w:val="000000"/>
-          <w:sz w:val="20"/>
-          <w:szCs w:val="20"/>
-        </w:rPr>
-        <w:t xml:space="preserve">        "</w:t>
-      </w:r>
-      <w:proofErr w:type="gramStart"/>
-      <w:r>
-        <w:rPr>
-          <w:rFonts w:ascii="Courier New" w:eastAsia="Times New Roman" w:hAnsi="Courier New" w:cs="Courier New"/>
-          <w:color w:val="000000"/>
-          <w:sz w:val="20"/>
-          <w:szCs w:val="20"/>
-        </w:rPr>
-        <w:t>y</w:t>
-      </w:r>
-      <w:proofErr w:type="gramEnd"/>
-      <w:r>
-        <w:rPr>
-          <w:rFonts w:ascii="Courier New" w:eastAsia="Times New Roman" w:hAnsi="Courier New" w:cs="Courier New"/>
-          <w:color w:val="000000"/>
-          <w:sz w:val="20"/>
-          <w:szCs w:val="20"/>
-        </w:rPr>
-        <w:t>": 1</w:t>
-      </w:r>
-    </w:p>
-    <w:p>
-      <w:pPr>
-        <w:pBdr>
-          <w:top w:val="single" w:sz="6" w:space="4" w:color="CCCCCC"/>
-          <w:left w:val="single" w:sz="6" w:space="4" w:color="CCCCCC"/>
-          <w:bottom w:val="single" w:sz="6" w:space="4" w:color="CCCCCC"/>
-          <w:right w:val="single" w:sz="6" w:space="4" w:color="CCCCCC"/>
-        </w:pBdr>
-        <w:shd w:val="clear" w:color="auto" w:fill="F0F7FE"/>
-        <w:tabs>
-          <w:tab w:val="left" w:pos="916"/>
-          <w:tab w:val="left" w:pos="1832"/>
-          <w:tab w:val="left" w:pos="2748"/>
-          <w:tab w:val="left" w:pos="3664"/>
-          <w:tab w:val="left" w:pos="4580"/>
-          <w:tab w:val="left" w:pos="5496"/>
-          <w:tab w:val="left" w:pos="6412"/>
-          <w:tab w:val="left" w:pos="7328"/>
-          <w:tab w:val="left" w:pos="8244"/>
-          <w:tab w:val="left" w:pos="9160"/>
-          <w:tab w:val="left" w:pos="10076"/>
-          <w:tab w:val="left" w:pos="10992"/>
-          <w:tab w:val="left" w:pos="11908"/>
-          <w:tab w:val="left" w:pos="12824"/>
-          <w:tab w:val="left" w:pos="13740"/>
-          <w:tab w:val="left" w:pos="14656"/>
-        </w:tabs>
-        <w:spacing w:after="0" w:line="240" w:lineRule="auto"/>
-        <w:ind w:left="150" w:right="150"/>
-        <w:rPr>
-          <w:rFonts w:ascii="Courier New" w:eastAsia="Times New Roman" w:hAnsi="Courier New" w:cs="Courier New"/>
-          <w:color w:val="000000"/>
-          <w:sz w:val="20"/>
-          <w:szCs w:val="20"/>
-        </w:rPr>
-      </w:pPr>
-      <w:r>
-        <w:rPr>
-          <w:rFonts w:ascii="Courier New" w:eastAsia="Times New Roman" w:hAnsi="Courier New" w:cs="Courier New"/>
-          <w:color w:val="000000"/>
-          <w:sz w:val="20"/>
-          <w:szCs w:val="20"/>
-        </w:rPr>
-        <w:t xml:space="preserve">      }</w:t>
-      </w:r>
-    </w:p>
-    <w:p>
-      <w:pPr>
-        <w:pBdr>
-          <w:top w:val="single" w:sz="6" w:space="4" w:color="CCCCCC"/>
-          <w:left w:val="single" w:sz="6" w:space="4" w:color="CCCCCC"/>
-          <w:bottom w:val="single" w:sz="6" w:space="4" w:color="CCCCCC"/>
-          <w:right w:val="single" w:sz="6" w:space="4" w:color="CCCCCC"/>
-        </w:pBdr>
-        <w:shd w:val="clear" w:color="auto" w:fill="F0F7FE"/>
-        <w:tabs>
-          <w:tab w:val="left" w:pos="916"/>
-          <w:tab w:val="left" w:pos="1832"/>
-          <w:tab w:val="left" w:pos="2748"/>
-          <w:tab w:val="left" w:pos="3664"/>
-          <w:tab w:val="left" w:pos="4580"/>
-          <w:tab w:val="left" w:pos="5496"/>
-          <w:tab w:val="left" w:pos="6412"/>
-          <w:tab w:val="left" w:pos="7328"/>
-          <w:tab w:val="left" w:pos="8244"/>
-          <w:tab w:val="left" w:pos="9160"/>
-          <w:tab w:val="left" w:pos="10076"/>
-          <w:tab w:val="left" w:pos="10992"/>
-          <w:tab w:val="left" w:pos="11908"/>
-          <w:tab w:val="left" w:pos="12824"/>
-          <w:tab w:val="left" w:pos="13740"/>
-          <w:tab w:val="left" w:pos="14656"/>
-        </w:tabs>
-        <w:spacing w:after="0" w:line="240" w:lineRule="auto"/>
-        <w:ind w:left="150" w:right="150"/>
-        <w:rPr>
-          <w:rFonts w:ascii="Courier New" w:eastAsia="Times New Roman" w:hAnsi="Courier New" w:cs="Courier New"/>
-          <w:color w:val="000000"/>
-          <w:sz w:val="20"/>
-          <w:szCs w:val="20"/>
-        </w:rPr>
-      </w:pPr>
-      <w:r>
-        <w:rPr>
-          <w:rFonts w:ascii="Courier New" w:eastAsia="Times New Roman" w:hAnsi="Courier New" w:cs="Courier New"/>
-          <w:color w:val="000000"/>
-          <w:sz w:val="20"/>
-          <w:szCs w:val="20"/>
-        </w:rPr>
-        <w:t xml:space="preserve">    ],</w:t>
-      </w:r>
-    </w:p>
-    <w:p>
-      <w:pPr>
-        <w:pBdr>
-          <w:top w:val="single" w:sz="6" w:space="4" w:color="CCCCCC"/>
-          <w:left w:val="single" w:sz="6" w:space="4" w:color="CCCCCC"/>
-          <w:bottom w:val="single" w:sz="6" w:space="4" w:color="CCCCCC"/>
-          <w:right w:val="single" w:sz="6" w:space="4" w:color="CCCCCC"/>
-        </w:pBdr>
-        <w:shd w:val="clear" w:color="auto" w:fill="F0F7FE"/>
-        <w:tabs>
-          <w:tab w:val="left" w:pos="916"/>
-          <w:tab w:val="left" w:pos="1832"/>
-          <w:tab w:val="left" w:pos="2748"/>
-          <w:tab w:val="left" w:pos="3664"/>
-          <w:tab w:val="left" w:pos="4580"/>
-          <w:tab w:val="left" w:pos="5496"/>
-          <w:tab w:val="left" w:pos="6412"/>
-          <w:tab w:val="left" w:pos="7328"/>
-          <w:tab w:val="left" w:pos="8244"/>
-          <w:tab w:val="left" w:pos="9160"/>
-          <w:tab w:val="left" w:pos="10076"/>
-          <w:tab w:val="left" w:pos="10992"/>
-          <w:tab w:val="left" w:pos="11908"/>
-          <w:tab w:val="left" w:pos="12824"/>
-          <w:tab w:val="left" w:pos="13740"/>
-          <w:tab w:val="left" w:pos="14656"/>
-        </w:tabs>
-        <w:spacing w:after="0" w:line="240" w:lineRule="auto"/>
-        <w:ind w:left="150" w:right="150"/>
-        <w:rPr>
-          <w:rFonts w:ascii="Courier New" w:eastAsia="Times New Roman" w:hAnsi="Courier New" w:cs="Courier New"/>
-          <w:color w:val="000000"/>
-          <w:sz w:val="20"/>
-          <w:szCs w:val="20"/>
-        </w:rPr>
-      </w:pPr>
-      <w:r>
-        <w:rPr>
-          <w:rFonts w:ascii="Courier New" w:eastAsia="Times New Roman" w:hAnsi="Courier New" w:cs="Courier New"/>
-          <w:color w:val="000000"/>
-          <w:sz w:val="20"/>
-          <w:szCs w:val="20"/>
-        </w:rPr>
-        <w:t xml:space="preserve">    "</w:t>
-      </w:r>
-      <w:proofErr w:type="gramStart"/>
-      <w:r>
-        <w:rPr>
-          <w:rFonts w:ascii="Courier New" w:eastAsia="Times New Roman" w:hAnsi="Courier New" w:cs="Courier New"/>
-          <w:color w:val="000000"/>
-          <w:sz w:val="20"/>
-          <w:szCs w:val="20"/>
-        </w:rPr>
-        <w:t>end</w:t>
-      </w:r>
-      <w:proofErr w:type="gramEnd"/>
-      <w:r>
-        <w:rPr>
-          <w:rFonts w:ascii="Courier New" w:eastAsia="Times New Roman" w:hAnsi="Courier New" w:cs="Courier New"/>
-          <w:color w:val="000000"/>
-          <w:sz w:val="20"/>
-          <w:szCs w:val="20"/>
-        </w:rPr>
-        <w:t>": [</w:t>
-      </w:r>
-    </w:p>
-    <w:p>
-      <w:pPr>
-        <w:pBdr>
-          <w:top w:val="single" w:sz="6" w:space="4" w:color="CCCCCC"/>
-          <w:left w:val="single" w:sz="6" w:space="4" w:color="CCCCCC"/>
-          <w:bottom w:val="single" w:sz="6" w:space="4" w:color="CCCCCC"/>
-          <w:right w:val="single" w:sz="6" w:space="4" w:color="CCCCCC"/>
-        </w:pBdr>
-        <w:shd w:val="clear" w:color="auto" w:fill="F0F7FE"/>
-        <w:tabs>
-          <w:tab w:val="left" w:pos="916"/>
-          <w:tab w:val="left" w:pos="1832"/>
-          <w:tab w:val="left" w:pos="2748"/>
-          <w:tab w:val="left" w:pos="3664"/>
-          <w:tab w:val="left" w:pos="4580"/>
-          <w:tab w:val="left" w:pos="5496"/>
-          <w:tab w:val="left" w:pos="6412"/>
-          <w:tab w:val="left" w:pos="7328"/>
-          <w:tab w:val="left" w:pos="8244"/>
-          <w:tab w:val="left" w:pos="9160"/>
-          <w:tab w:val="left" w:pos="10076"/>
-          <w:tab w:val="left" w:pos="10992"/>
-          <w:tab w:val="left" w:pos="11908"/>
-          <w:tab w:val="left" w:pos="12824"/>
-          <w:tab w:val="left" w:pos="13740"/>
-          <w:tab w:val="left" w:pos="14656"/>
-        </w:tabs>
-        <w:spacing w:after="0" w:line="240" w:lineRule="auto"/>
-        <w:ind w:left="150" w:right="150"/>
-        <w:rPr>
-          <w:rFonts w:ascii="Courier New" w:eastAsia="Times New Roman" w:hAnsi="Courier New" w:cs="Courier New"/>
-          <w:color w:val="000000"/>
-          <w:sz w:val="20"/>
-          <w:szCs w:val="20"/>
-        </w:rPr>
-      </w:pPr>
-      <w:r>
-        <w:rPr>
-          <w:rFonts w:ascii="Courier New" w:eastAsia="Times New Roman" w:hAnsi="Courier New" w:cs="Courier New"/>
-          <w:color w:val="000000"/>
-          <w:sz w:val="20"/>
-          <w:szCs w:val="20"/>
-        </w:rPr>
-        <w:t xml:space="preserve">      {</w:t>
-      </w:r>
-    </w:p>
-    <w:p>
-      <w:pPr>
-        <w:pBdr>
-          <w:top w:val="single" w:sz="6" w:space="4" w:color="CCCCCC"/>
-          <w:left w:val="single" w:sz="6" w:space="4" w:color="CCCCCC"/>
-          <w:bottom w:val="single" w:sz="6" w:space="4" w:color="CCCCCC"/>
-          <w:right w:val="single" w:sz="6" w:space="4" w:color="CCCCCC"/>
-        </w:pBdr>
-        <w:shd w:val="clear" w:color="auto" w:fill="F0F7FE"/>
-        <w:tabs>
-          <w:tab w:val="left" w:pos="916"/>
-          <w:tab w:val="left" w:pos="1832"/>
-          <w:tab w:val="left" w:pos="2748"/>
-          <w:tab w:val="left" w:pos="3664"/>
-          <w:tab w:val="left" w:pos="4580"/>
-          <w:tab w:val="left" w:pos="5496"/>
-          <w:tab w:val="left" w:pos="6412"/>
-          <w:tab w:val="left" w:pos="7328"/>
-          <w:tab w:val="left" w:pos="8244"/>
-          <w:tab w:val="left" w:pos="9160"/>
-          <w:tab w:val="left" w:pos="10076"/>
-          <w:tab w:val="left" w:pos="10992"/>
-          <w:tab w:val="left" w:pos="11908"/>
-          <w:tab w:val="left" w:pos="12824"/>
-          <w:tab w:val="left" w:pos="13740"/>
-          <w:tab w:val="left" w:pos="14656"/>
-        </w:tabs>
-        <w:spacing w:after="0" w:line="240" w:lineRule="auto"/>
-        <w:ind w:left="150" w:right="150"/>
-        <w:rPr>
-          <w:rFonts w:ascii="Courier New" w:eastAsia="Times New Roman" w:hAnsi="Courier New" w:cs="Courier New"/>
-          <w:color w:val="000000"/>
-          <w:sz w:val="20"/>
-          <w:szCs w:val="20"/>
-        </w:rPr>
-      </w:pPr>
-      <w:r>
-        <w:rPr>
-          <w:rFonts w:ascii="Courier New" w:eastAsia="Times New Roman" w:hAnsi="Courier New" w:cs="Courier New"/>
-          <w:color w:val="000000"/>
-          <w:sz w:val="20"/>
-          <w:szCs w:val="20"/>
-        </w:rPr>
-        <w:t xml:space="preserve">        "</w:t>
-      </w:r>
-      <w:proofErr w:type="gramStart"/>
-      <w:r>
-        <w:rPr>
-          <w:rFonts w:ascii="Courier New" w:eastAsia="Times New Roman" w:hAnsi="Courier New" w:cs="Courier New"/>
-          <w:color w:val="000000"/>
-          <w:sz w:val="20"/>
-          <w:szCs w:val="20"/>
-        </w:rPr>
-        <w:t>x</w:t>
-      </w:r>
-      <w:proofErr w:type="gramEnd"/>
-      <w:r>
-        <w:rPr>
-          <w:rFonts w:ascii="Courier New" w:eastAsia="Times New Roman" w:hAnsi="Courier New" w:cs="Courier New"/>
-          <w:color w:val="000000"/>
-          <w:sz w:val="20"/>
-          <w:szCs w:val="20"/>
-        </w:rPr>
-        <w:t>": 2,</w:t>
-      </w:r>
-    </w:p>
-    <w:p>
-      <w:pPr>
-        <w:pBdr>
-          <w:top w:val="single" w:sz="6" w:space="4" w:color="CCCCCC"/>
-          <w:left w:val="single" w:sz="6" w:space="4" w:color="CCCCCC"/>
-          <w:bottom w:val="single" w:sz="6" w:space="4" w:color="CCCCCC"/>
-          <w:right w:val="single" w:sz="6" w:space="4" w:color="CCCCCC"/>
-        </w:pBdr>
-        <w:shd w:val="clear" w:color="auto" w:fill="F0F7FE"/>
-        <w:tabs>
-          <w:tab w:val="left" w:pos="916"/>
-          <w:tab w:val="left" w:pos="1832"/>
-          <w:tab w:val="left" w:pos="2748"/>
-          <w:tab w:val="left" w:pos="3664"/>
-          <w:tab w:val="left" w:pos="4580"/>
-          <w:tab w:val="left" w:pos="5496"/>
-          <w:tab w:val="left" w:pos="6412"/>
-          <w:tab w:val="left" w:pos="7328"/>
-          <w:tab w:val="left" w:pos="8244"/>
-          <w:tab w:val="left" w:pos="9160"/>
-          <w:tab w:val="left" w:pos="10076"/>
-          <w:tab w:val="left" w:pos="10992"/>
-          <w:tab w:val="left" w:pos="11908"/>
-          <w:tab w:val="left" w:pos="12824"/>
-          <w:tab w:val="left" w:pos="13740"/>
-          <w:tab w:val="left" w:pos="14656"/>
-        </w:tabs>
-        <w:spacing w:after="0" w:line="240" w:lineRule="auto"/>
-        <w:ind w:left="150" w:right="150"/>
-        <w:rPr>
-          <w:rFonts w:ascii="Courier New" w:eastAsia="Times New Roman" w:hAnsi="Courier New" w:cs="Courier New"/>
-          <w:color w:val="000000"/>
-          <w:sz w:val="20"/>
-          <w:szCs w:val="20"/>
-        </w:rPr>
-      </w:pPr>
-      <w:r>
-        <w:rPr>
-          <w:rFonts w:ascii="Courier New" w:eastAsia="Times New Roman" w:hAnsi="Courier New" w:cs="Courier New"/>
-          <w:color w:val="000000"/>
-          <w:sz w:val="20"/>
-          <w:szCs w:val="20"/>
-        </w:rPr>
-        <w:t xml:space="preserve">        "</w:t>
-      </w:r>
-      <w:proofErr w:type="gramStart"/>
-      <w:r>
-        <w:rPr>
-          <w:rFonts w:ascii="Courier New" w:eastAsia="Times New Roman" w:hAnsi="Courier New" w:cs="Courier New"/>
-          <w:color w:val="000000"/>
-          <w:sz w:val="20"/>
-          <w:szCs w:val="20"/>
-        </w:rPr>
-        <w:t>y</w:t>
-      </w:r>
-      <w:proofErr w:type="gramEnd"/>
-      <w:r>
-        <w:rPr>
-          <w:rFonts w:ascii="Courier New" w:eastAsia="Times New Roman" w:hAnsi="Courier New" w:cs="Courier New"/>
-          <w:color w:val="000000"/>
-          <w:sz w:val="20"/>
-          <w:szCs w:val="20"/>
-        </w:rPr>
-        <w:t>": 2</w:t>
-      </w:r>
-    </w:p>
-    <w:p>
-      <w:pPr>
-        <w:pBdr>
-          <w:top w:val="single" w:sz="6" w:space="4" w:color="CCCCCC"/>
-          <w:left w:val="single" w:sz="6" w:space="4" w:color="CCCCCC"/>
-          <w:bottom w:val="single" w:sz="6" w:space="4" w:color="CCCCCC"/>
-          <w:right w:val="single" w:sz="6" w:space="4" w:color="CCCCCC"/>
-        </w:pBdr>
-        <w:shd w:val="clear" w:color="auto" w:fill="F0F7FE"/>
-        <w:tabs>
-          <w:tab w:val="left" w:pos="916"/>
-          <w:tab w:val="left" w:pos="1832"/>
-          <w:tab w:val="left" w:pos="2748"/>
-          <w:tab w:val="left" w:pos="3664"/>
-          <w:tab w:val="left" w:pos="4580"/>
-          <w:tab w:val="left" w:pos="5496"/>
-          <w:tab w:val="left" w:pos="6412"/>
-          <w:tab w:val="left" w:pos="7328"/>
-          <w:tab w:val="left" w:pos="8244"/>
-          <w:tab w:val="left" w:pos="9160"/>
-          <w:tab w:val="left" w:pos="10076"/>
-          <w:tab w:val="left" w:pos="10992"/>
-          <w:tab w:val="left" w:pos="11908"/>
-          <w:tab w:val="left" w:pos="12824"/>
-          <w:tab w:val="left" w:pos="13740"/>
-          <w:tab w:val="left" w:pos="14656"/>
-        </w:tabs>
-        <w:spacing w:after="0" w:line="240" w:lineRule="auto"/>
-        <w:ind w:left="150" w:right="150"/>
-        <w:rPr>
-          <w:rFonts w:ascii="Courier New" w:eastAsia="Times New Roman" w:hAnsi="Courier New" w:cs="Courier New"/>
-          <w:color w:val="000000"/>
-          <w:sz w:val="20"/>
-          <w:szCs w:val="20"/>
-        </w:rPr>
-      </w:pPr>
-      <w:r>
-        <w:rPr>
-          <w:rFonts w:ascii="Courier New" w:eastAsia="Times New Roman" w:hAnsi="Courier New" w:cs="Courier New"/>
-          <w:color w:val="000000"/>
-          <w:sz w:val="20"/>
-          <w:szCs w:val="20"/>
-        </w:rPr>
-        <w:t xml:space="preserve">      }</w:t>
-      </w:r>
-    </w:p>
-    <w:p>
-      <w:pPr>
-        <w:pBdr>
-          <w:top w:val="single" w:sz="6" w:space="4" w:color="CCCCCC"/>
-          <w:left w:val="single" w:sz="6" w:space="4" w:color="CCCCCC"/>
-          <w:bottom w:val="single" w:sz="6" w:space="4" w:color="CCCCCC"/>
-          <w:right w:val="single" w:sz="6" w:space="4" w:color="CCCCCC"/>
-        </w:pBdr>
-        <w:shd w:val="clear" w:color="auto" w:fill="F0F7FE"/>
-        <w:tabs>
-          <w:tab w:val="left" w:pos="916"/>
-          <w:tab w:val="left" w:pos="1832"/>
-          <w:tab w:val="left" w:pos="2748"/>
-          <w:tab w:val="left" w:pos="3664"/>
-          <w:tab w:val="left" w:pos="4580"/>
-          <w:tab w:val="left" w:pos="5496"/>
-          <w:tab w:val="left" w:pos="6412"/>
-          <w:tab w:val="left" w:pos="7328"/>
-          <w:tab w:val="left" w:pos="8244"/>
-          <w:tab w:val="left" w:pos="9160"/>
-          <w:tab w:val="left" w:pos="10076"/>
-          <w:tab w:val="left" w:pos="10992"/>
-          <w:tab w:val="left" w:pos="11908"/>
-          <w:tab w:val="left" w:pos="12824"/>
-          <w:tab w:val="left" w:pos="13740"/>
-          <w:tab w:val="left" w:pos="14656"/>
-        </w:tabs>
-        <w:spacing w:after="0" w:line="240" w:lineRule="auto"/>
-        <w:ind w:left="150" w:right="150"/>
-        <w:rPr>
-          <w:rFonts w:ascii="Courier New" w:eastAsia="Times New Roman" w:hAnsi="Courier New" w:cs="Courier New"/>
-          <w:color w:val="000000"/>
-          <w:sz w:val="20"/>
-          <w:szCs w:val="20"/>
-        </w:rPr>
-      </w:pPr>
-      <w:r>
-        <w:rPr>
-          <w:rFonts w:ascii="Courier New" w:eastAsia="Times New Roman" w:hAnsi="Courier New" w:cs="Courier New"/>
-          <w:color w:val="000000"/>
-          <w:sz w:val="20"/>
-          <w:szCs w:val="20"/>
-        </w:rPr>
-        <w:t xml:space="preserve">    ]</w:t>
-      </w:r>
-    </w:p>
-    <w:p>
-      <w:pPr>
-        <w:pBdr>
-          <w:top w:val="single" w:sz="6" w:space="4" w:color="CCCCCC"/>
-          <w:left w:val="single" w:sz="6" w:space="4" w:color="CCCCCC"/>
-          <w:bottom w:val="single" w:sz="6" w:space="4" w:color="CCCCCC"/>
-          <w:right w:val="single" w:sz="6" w:space="4" w:color="CCCCCC"/>
-        </w:pBdr>
-        <w:shd w:val="clear" w:color="auto" w:fill="F0F7FE"/>
-        <w:tabs>
-          <w:tab w:val="left" w:pos="916"/>
-          <w:tab w:val="left" w:pos="1832"/>
-          <w:tab w:val="left" w:pos="2748"/>
-          <w:tab w:val="left" w:pos="3664"/>
-          <w:tab w:val="left" w:pos="4580"/>
-          <w:tab w:val="left" w:pos="5496"/>
-          <w:tab w:val="left" w:pos="6412"/>
-          <w:tab w:val="left" w:pos="7328"/>
-          <w:tab w:val="left" w:pos="8244"/>
-          <w:tab w:val="left" w:pos="9160"/>
-          <w:tab w:val="left" w:pos="10076"/>
-          <w:tab w:val="left" w:pos="10992"/>
-          <w:tab w:val="left" w:pos="11908"/>
-          <w:tab w:val="left" w:pos="12824"/>
-          <w:tab w:val="left" w:pos="13740"/>
-          <w:tab w:val="left" w:pos="14656"/>
-        </w:tabs>
-        <w:spacing w:after="0" w:line="240" w:lineRule="auto"/>
-        <w:ind w:left="150" w:right="150"/>
-        <w:rPr>
-          <w:rFonts w:ascii="Courier New" w:eastAsia="Times New Roman" w:hAnsi="Courier New" w:cs="Courier New"/>
-          <w:color w:val="000000"/>
-          <w:sz w:val="20"/>
-          <w:szCs w:val="20"/>
-        </w:rPr>
-      </w:pPr>
-      <w:r>
-        <w:rPr>
-          <w:rFonts w:ascii="Courier New" w:eastAsia="Times New Roman" w:hAnsi="Courier New" w:cs="Courier New"/>
-          <w:color w:val="000000"/>
-          <w:sz w:val="20"/>
-          <w:szCs w:val="20"/>
-        </w:rPr>
-        <w:t xml:space="preserve">  },</w:t>
-      </w:r>
-    </w:p>
-    <w:p>
-      <w:pPr>
-        <w:pBdr>
-          <w:top w:val="single" w:sz="6" w:space="4" w:color="CCCCCC"/>
-          <w:left w:val="single" w:sz="6" w:space="4" w:color="CCCCCC"/>
-          <w:bottom w:val="single" w:sz="6" w:space="4" w:color="CCCCCC"/>
-          <w:right w:val="single" w:sz="6" w:space="4" w:color="CCCCCC"/>
-        </w:pBdr>
-        <w:shd w:val="clear" w:color="auto" w:fill="F0F7FE"/>
-        <w:tabs>
-          <w:tab w:val="left" w:pos="916"/>
-          <w:tab w:val="left" w:pos="1832"/>
-          <w:tab w:val="left" w:pos="2748"/>
-          <w:tab w:val="left" w:pos="3664"/>
-          <w:tab w:val="left" w:pos="4580"/>
-          <w:tab w:val="left" w:pos="5496"/>
-          <w:tab w:val="left" w:pos="6412"/>
-          <w:tab w:val="left" w:pos="7328"/>
-          <w:tab w:val="left" w:pos="8244"/>
-          <w:tab w:val="left" w:pos="9160"/>
-          <w:tab w:val="left" w:pos="10076"/>
-          <w:tab w:val="left" w:pos="10992"/>
-          <w:tab w:val="left" w:pos="11908"/>
-          <w:tab w:val="left" w:pos="12824"/>
-          <w:tab w:val="left" w:pos="13740"/>
-          <w:tab w:val="left" w:pos="14656"/>
-        </w:tabs>
-        <w:spacing w:after="0" w:line="240" w:lineRule="auto"/>
-        <w:ind w:left="150" w:right="150"/>
-        <w:rPr>
-          <w:rFonts w:ascii="Courier New" w:eastAsia="Times New Roman" w:hAnsi="Courier New" w:cs="Courier New"/>
-          <w:color w:val="000000"/>
-          <w:sz w:val="20"/>
-          <w:szCs w:val="20"/>
-        </w:rPr>
-      </w:pPr>
-      <w:r>
-        <w:rPr>
-          <w:rFonts w:ascii="Courier New" w:eastAsia="Times New Roman" w:hAnsi="Courier New" w:cs="Courier New"/>
-          <w:color w:val="000000"/>
-          <w:sz w:val="20"/>
-          <w:szCs w:val="20"/>
-        </w:rPr>
-        <w:t xml:space="preserve">  "</w:t>
-      </w:r>
-      <w:proofErr w:type="gramStart"/>
-      <w:r>
-        <w:rPr>
-          <w:rFonts w:ascii="Courier New" w:eastAsia="Times New Roman" w:hAnsi="Courier New" w:cs="Courier New"/>
-          <w:color w:val="000000"/>
-          <w:sz w:val="20"/>
-          <w:szCs w:val="20"/>
-        </w:rPr>
-        <w:t>add</w:t>
-      </w:r>
-      <w:proofErr w:type="gramEnd"/>
-      <w:r>
-        <w:rPr>
-          <w:rFonts w:ascii="Courier New" w:eastAsia="Times New Roman" w:hAnsi="Courier New" w:cs="Courier New"/>
-          <w:color w:val="000000"/>
-          <w:sz w:val="20"/>
-          <w:szCs w:val="20"/>
-        </w:rPr>
-        <w:t>":</w:t>
-      </w:r>
-    </w:p>
-    <w:p>
-      <w:pPr>
-        <w:pBdr>
-          <w:top w:val="single" w:sz="6" w:space="4" w:color="CCCCCC"/>
-          <w:left w:val="single" w:sz="6" w:space="4" w:color="CCCCCC"/>
-          <w:bottom w:val="single" w:sz="6" w:space="4" w:color="CCCCCC"/>
-          <w:right w:val="single" w:sz="6" w:space="4" w:color="CCCCCC"/>
-        </w:pBdr>
-        <w:shd w:val="clear" w:color="auto" w:fill="F0F7FE"/>
-        <w:tabs>
-          <w:tab w:val="left" w:pos="916"/>
-          <w:tab w:val="left" w:pos="1832"/>
-          <w:tab w:val="left" w:pos="2748"/>
-          <w:tab w:val="left" w:pos="3664"/>
-          <w:tab w:val="left" w:pos="4580"/>
-          <w:tab w:val="left" w:pos="5496"/>
-          <w:tab w:val="left" w:pos="6412"/>
-          <w:tab w:val="left" w:pos="7328"/>
-          <w:tab w:val="left" w:pos="8244"/>
-          <w:tab w:val="left" w:pos="9160"/>
-          <w:tab w:val="left" w:pos="10076"/>
-          <w:tab w:val="left" w:pos="10992"/>
-          <w:tab w:val="left" w:pos="11908"/>
-          <w:tab w:val="left" w:pos="12824"/>
-          <w:tab w:val="left" w:pos="13740"/>
-          <w:tab w:val="left" w:pos="14656"/>
-        </w:tabs>
-        <w:spacing w:after="0" w:line="240" w:lineRule="auto"/>
-        <w:ind w:left="150" w:right="150"/>
-        <w:rPr>
-          <w:rFonts w:ascii="Courier New" w:eastAsia="Times New Roman" w:hAnsi="Courier New" w:cs="Courier New"/>
-          <w:color w:val="000000"/>
-          <w:sz w:val="20"/>
-          <w:szCs w:val="20"/>
-        </w:rPr>
-      </w:pPr>
-      <w:r>
-        <w:rPr>
-          <w:rFonts w:ascii="Courier New" w:eastAsia="Times New Roman" w:hAnsi="Courier New" w:cs="Courier New"/>
-          <w:color w:val="000000"/>
-          <w:sz w:val="20"/>
-          <w:szCs w:val="20"/>
-        </w:rPr>
-        <w:t xml:space="preserve">    [</w:t>
-      </w:r>
-    </w:p>
-    <w:p>
-      <w:pPr>
-        <w:pBdr>
-          <w:top w:val="single" w:sz="6" w:space="4" w:color="CCCCCC"/>
-          <w:left w:val="single" w:sz="6" w:space="4" w:color="CCCCCC"/>
-          <w:bottom w:val="single" w:sz="6" w:space="4" w:color="CCCCCC"/>
-          <w:right w:val="single" w:sz="6" w:space="4" w:color="CCCCCC"/>
-        </w:pBdr>
-        <w:shd w:val="clear" w:color="auto" w:fill="F0F7FE"/>
-        <w:tabs>
-          <w:tab w:val="left" w:pos="916"/>
-          <w:tab w:val="left" w:pos="1832"/>
-          <w:tab w:val="left" w:pos="2748"/>
-          <w:tab w:val="left" w:pos="3664"/>
-          <w:tab w:val="left" w:pos="4580"/>
-          <w:tab w:val="left" w:pos="5496"/>
-          <w:tab w:val="left" w:pos="6412"/>
-          <w:tab w:val="left" w:pos="7328"/>
-          <w:tab w:val="left" w:pos="8244"/>
-          <w:tab w:val="left" w:pos="9160"/>
-          <w:tab w:val="left" w:pos="10076"/>
-          <w:tab w:val="left" w:pos="10992"/>
-          <w:tab w:val="left" w:pos="11908"/>
-          <w:tab w:val="left" w:pos="12824"/>
-          <w:tab w:val="left" w:pos="13740"/>
-          <w:tab w:val="left" w:pos="14656"/>
-        </w:tabs>
-        <w:spacing w:after="0" w:line="240" w:lineRule="auto"/>
-        <w:ind w:left="150" w:right="150"/>
-        <w:rPr>
-          <w:rFonts w:ascii="Courier New" w:eastAsia="Times New Roman" w:hAnsi="Courier New" w:cs="Courier New"/>
-          <w:color w:val="000000"/>
-          <w:sz w:val="20"/>
-          <w:szCs w:val="20"/>
-        </w:rPr>
-      </w:pPr>
-      <w:r>
-        <w:rPr>
-          <w:rFonts w:ascii="Courier New" w:eastAsia="Times New Roman" w:hAnsi="Courier New" w:cs="Courier New"/>
-          <w:color w:val="000000"/>
-          <w:sz w:val="20"/>
-          <w:szCs w:val="20"/>
-        </w:rPr>
-        <w:t xml:space="preserve">      {</w:t>
-      </w:r>
-    </w:p>
-    <w:p>
-      <w:pPr>
-        <w:pBdr>
-          <w:top w:val="single" w:sz="6" w:space="4" w:color="CCCCCC"/>
-          <w:left w:val="single" w:sz="6" w:space="4" w:color="CCCCCC"/>
-          <w:bottom w:val="single" w:sz="6" w:space="4" w:color="CCCCCC"/>
-          <w:right w:val="single" w:sz="6" w:space="4" w:color="CCCCCC"/>
-        </w:pBdr>
-        <w:shd w:val="clear" w:color="auto" w:fill="F0F7FE"/>
-        <w:tabs>
-          <w:tab w:val="left" w:pos="916"/>
-          <w:tab w:val="left" w:pos="1832"/>
-          <w:tab w:val="left" w:pos="2748"/>
-          <w:tab w:val="left" w:pos="3664"/>
-          <w:tab w:val="left" w:pos="4580"/>
-          <w:tab w:val="left" w:pos="5496"/>
-          <w:tab w:val="left" w:pos="6412"/>
-          <w:tab w:val="left" w:pos="7328"/>
-          <w:tab w:val="left" w:pos="8244"/>
-          <w:tab w:val="left" w:pos="9160"/>
-          <w:tab w:val="left" w:pos="10076"/>
-          <w:tab w:val="left" w:pos="10992"/>
-          <w:tab w:val="left" w:pos="11908"/>
-          <w:tab w:val="left" w:pos="12824"/>
-          <w:tab w:val="left" w:pos="13740"/>
-          <w:tab w:val="left" w:pos="14656"/>
-        </w:tabs>
-        <w:spacing w:after="0" w:line="240" w:lineRule="auto"/>
-        <w:ind w:left="150" w:right="150"/>
-        <w:rPr>
-          <w:rFonts w:ascii="Courier New" w:eastAsia="Times New Roman" w:hAnsi="Courier New" w:cs="Courier New"/>
-          <w:color w:val="000000"/>
-          <w:sz w:val="20"/>
-          <w:szCs w:val="20"/>
-        </w:rPr>
-      </w:pPr>
-      <w:r>
-        <w:rPr>
-          <w:rFonts w:ascii="Courier New" w:eastAsia="Times New Roman" w:hAnsi="Courier New" w:cs="Courier New"/>
-          <w:color w:val="000000"/>
-          <w:sz w:val="20"/>
-          <w:szCs w:val="20"/>
-        </w:rPr>
-        <w:t xml:space="preserve">        "</w:t>
-      </w:r>
-      <w:proofErr w:type="gramStart"/>
-      <w:r>
-        <w:rPr>
-          <w:rFonts w:ascii="Courier New" w:eastAsia="Times New Roman" w:hAnsi="Courier New" w:cs="Courier New"/>
-          <w:color w:val="000000"/>
-          <w:sz w:val="20"/>
-          <w:szCs w:val="20"/>
-        </w:rPr>
-        <w:t>x</w:t>
-      </w:r>
-      <w:proofErr w:type="gramEnd"/>
-      <w:r>
-        <w:rPr>
-          <w:rFonts w:ascii="Courier New" w:eastAsia="Times New Roman" w:hAnsi="Courier New" w:cs="Courier New"/>
-          <w:color w:val="000000"/>
-          <w:sz w:val="20"/>
-          <w:szCs w:val="20"/>
-        </w:rPr>
-        <w:t>": 1,</w:t>
-      </w:r>
-    </w:p>
-    <w:p>
-      <w:pPr>
-        <w:pBdr>
-          <w:top w:val="single" w:sz="6" w:space="4" w:color="CCCCCC"/>
-          <w:left w:val="single" w:sz="6" w:space="4" w:color="CCCCCC"/>
-          <w:bottom w:val="single" w:sz="6" w:space="4" w:color="CCCCCC"/>
-          <w:right w:val="single" w:sz="6" w:space="4" w:color="CCCCCC"/>
-        </w:pBdr>
-        <w:shd w:val="clear" w:color="auto" w:fill="F0F7FE"/>
-        <w:tabs>
-          <w:tab w:val="left" w:pos="916"/>
-          <w:tab w:val="left" w:pos="1832"/>
-          <w:tab w:val="left" w:pos="2748"/>
-          <w:tab w:val="left" w:pos="3664"/>
-          <w:tab w:val="left" w:pos="4580"/>
-          <w:tab w:val="left" w:pos="5496"/>
-          <w:tab w:val="left" w:pos="6412"/>
-          <w:tab w:val="left" w:pos="7328"/>
-          <w:tab w:val="left" w:pos="8244"/>
-          <w:tab w:val="left" w:pos="9160"/>
-          <w:tab w:val="left" w:pos="10076"/>
-          <w:tab w:val="left" w:pos="10992"/>
-          <w:tab w:val="left" w:pos="11908"/>
-          <w:tab w:val="left" w:pos="12824"/>
-          <w:tab w:val="left" w:pos="13740"/>
-          <w:tab w:val="left" w:pos="14656"/>
-        </w:tabs>
-        <w:spacing w:after="0" w:line="240" w:lineRule="auto"/>
-        <w:ind w:left="150" w:right="150"/>
-        <w:rPr>
-          <w:rFonts w:ascii="Courier New" w:eastAsia="Times New Roman" w:hAnsi="Courier New" w:cs="Courier New"/>
-          <w:color w:val="000000"/>
-          <w:sz w:val="20"/>
-          <w:szCs w:val="20"/>
-        </w:rPr>
-      </w:pPr>
-      <w:r>
-        <w:rPr>
-          <w:rFonts w:ascii="Courier New" w:eastAsia="Times New Roman" w:hAnsi="Courier New" w:cs="Courier New"/>
-          <w:color w:val="000000"/>
-          <w:sz w:val="20"/>
-          <w:szCs w:val="20"/>
-        </w:rPr>
-        <w:t xml:space="preserve">        "</w:t>
-      </w:r>
-      <w:proofErr w:type="gramStart"/>
-      <w:r>
-        <w:rPr>
-          <w:rFonts w:ascii="Courier New" w:eastAsia="Times New Roman" w:hAnsi="Courier New" w:cs="Courier New"/>
-          <w:color w:val="000000"/>
-          <w:sz w:val="20"/>
-          <w:szCs w:val="20"/>
-        </w:rPr>
-        <w:t>y</w:t>
-      </w:r>
-      <w:proofErr w:type="gramEnd"/>
-      <w:r>
-        <w:rPr>
-          <w:rFonts w:ascii="Courier New" w:eastAsia="Times New Roman" w:hAnsi="Courier New" w:cs="Courier New"/>
-          <w:color w:val="000000"/>
-          <w:sz w:val="20"/>
-          <w:szCs w:val="20"/>
-        </w:rPr>
-        <w:t>": 1</w:t>
-      </w:r>
-    </w:p>
-    <w:p>
-      <w:pPr>
-        <w:pBdr>
-          <w:top w:val="single" w:sz="6" w:space="4" w:color="CCCCCC"/>
-          <w:left w:val="single" w:sz="6" w:space="4" w:color="CCCCCC"/>
-          <w:bottom w:val="single" w:sz="6" w:space="4" w:color="CCCCCC"/>
-          <w:right w:val="single" w:sz="6" w:space="4" w:color="CCCCCC"/>
-        </w:pBdr>
-        <w:shd w:val="clear" w:color="auto" w:fill="F0F7FE"/>
-        <w:tabs>
-          <w:tab w:val="left" w:pos="916"/>
-          <w:tab w:val="left" w:pos="1832"/>
-          <w:tab w:val="left" w:pos="2748"/>
-          <w:tab w:val="left" w:pos="3664"/>
-          <w:tab w:val="left" w:pos="4580"/>
-          <w:tab w:val="left" w:pos="5496"/>
-          <w:tab w:val="left" w:pos="6412"/>
-          <w:tab w:val="left" w:pos="7328"/>
-          <w:tab w:val="left" w:pos="8244"/>
-          <w:tab w:val="left" w:pos="9160"/>
-          <w:tab w:val="left" w:pos="10076"/>
-          <w:tab w:val="left" w:pos="10992"/>
-          <w:tab w:val="left" w:pos="11908"/>
-          <w:tab w:val="left" w:pos="12824"/>
-          <w:tab w:val="left" w:pos="13740"/>
-          <w:tab w:val="left" w:pos="14656"/>
-        </w:tabs>
-        <w:spacing w:after="0" w:line="240" w:lineRule="auto"/>
-        <w:ind w:left="150" w:right="150"/>
-        <w:rPr>
-          <w:rFonts w:ascii="Courier New" w:eastAsia="Times New Roman" w:hAnsi="Courier New" w:cs="Courier New"/>
-          <w:color w:val="000000"/>
-          <w:sz w:val="20"/>
-          <w:szCs w:val="20"/>
-        </w:rPr>
-      </w:pPr>
-      <w:r>
-        <w:rPr>
-          <w:rFonts w:ascii="Courier New" w:eastAsia="Times New Roman" w:hAnsi="Courier New" w:cs="Courier New"/>
-          <w:color w:val="000000"/>
-          <w:sz w:val="20"/>
-          <w:szCs w:val="20"/>
-        </w:rPr>
-        <w:t xml:space="preserve">      }</w:t>
-      </w:r>
-    </w:p>
-    <w:p>
-      <w:pPr>
-        <w:pBdr>
-          <w:top w:val="single" w:sz="6" w:space="4" w:color="CCCCCC"/>
-          <w:left w:val="single" w:sz="6" w:space="4" w:color="CCCCCC"/>
-          <w:bottom w:val="single" w:sz="6" w:space="4" w:color="CCCCCC"/>
-          <w:right w:val="single" w:sz="6" w:space="4" w:color="CCCCCC"/>
-        </w:pBdr>
-        <w:shd w:val="clear" w:color="auto" w:fill="F0F7FE"/>
-        <w:tabs>
-          <w:tab w:val="left" w:pos="916"/>
-          <w:tab w:val="left" w:pos="1832"/>
-          <w:tab w:val="left" w:pos="2748"/>
-          <w:tab w:val="left" w:pos="3664"/>
-          <w:tab w:val="left" w:pos="4580"/>
-          <w:tab w:val="left" w:pos="5496"/>
-          <w:tab w:val="left" w:pos="6412"/>
-          <w:tab w:val="left" w:pos="7328"/>
-          <w:tab w:val="left" w:pos="8244"/>
-          <w:tab w:val="left" w:pos="9160"/>
-          <w:tab w:val="left" w:pos="10076"/>
-          <w:tab w:val="left" w:pos="10992"/>
-          <w:tab w:val="left" w:pos="11908"/>
-          <w:tab w:val="left" w:pos="12824"/>
-          <w:tab w:val="left" w:pos="13740"/>
-          <w:tab w:val="left" w:pos="14656"/>
-        </w:tabs>
-        <w:spacing w:after="0" w:line="240" w:lineRule="auto"/>
-        <w:ind w:left="150" w:right="150"/>
-        <w:rPr>
-          <w:rFonts w:ascii="Courier New" w:eastAsia="Times New Roman" w:hAnsi="Courier New" w:cs="Courier New"/>
-          <w:color w:val="000000"/>
-          <w:sz w:val="20"/>
-          <w:szCs w:val="20"/>
-        </w:rPr>
-      </w:pPr>
-      <w:r>
-        <w:rPr>
-          <w:rFonts w:ascii="Courier New" w:eastAsia="Times New Roman" w:hAnsi="Courier New" w:cs="Courier New"/>
-          <w:color w:val="000000"/>
-          <w:sz w:val="20"/>
-          <w:szCs w:val="20"/>
-        </w:rPr>
-        <w:t xml:space="preserve">    ],</w:t>
-      </w:r>
-    </w:p>
-    <w:p>
-      <w:pPr>
-        <w:pBdr>
-          <w:top w:val="single" w:sz="6" w:space="4" w:color="CCCCCC"/>
-          <w:left w:val="single" w:sz="6" w:space="4" w:color="CCCCCC"/>
-          <w:bottom w:val="single" w:sz="6" w:space="4" w:color="CCCCCC"/>
-          <w:right w:val="single" w:sz="6" w:space="4" w:color="CCCCCC"/>
-        </w:pBdr>
-        <w:shd w:val="clear" w:color="auto" w:fill="F0F7FE"/>
-        <w:tabs>
-          <w:tab w:val="left" w:pos="916"/>
-          <w:tab w:val="left" w:pos="1832"/>
-          <w:tab w:val="left" w:pos="2748"/>
-          <w:tab w:val="left" w:pos="3664"/>
-          <w:tab w:val="left" w:pos="4580"/>
-          <w:tab w:val="left" w:pos="5496"/>
-          <w:tab w:val="left" w:pos="6412"/>
-          <w:tab w:val="left" w:pos="7328"/>
-          <w:tab w:val="left" w:pos="8244"/>
-          <w:tab w:val="left" w:pos="9160"/>
-          <w:tab w:val="left" w:pos="10076"/>
-          <w:tab w:val="left" w:pos="10992"/>
-          <w:tab w:val="left" w:pos="11908"/>
-          <w:tab w:val="left" w:pos="12824"/>
-          <w:tab w:val="left" w:pos="13740"/>
-          <w:tab w:val="left" w:pos="14656"/>
-        </w:tabs>
-        <w:spacing w:after="0" w:line="240" w:lineRule="auto"/>
-        <w:ind w:left="150" w:right="150"/>
-        <w:rPr>
-          <w:rFonts w:ascii="Courier New" w:eastAsia="Times New Roman" w:hAnsi="Courier New" w:cs="Courier New"/>
-          <w:color w:val="000000"/>
-          <w:sz w:val="20"/>
-          <w:szCs w:val="20"/>
-        </w:rPr>
-      </w:pPr>
-      <w:r>
-        <w:rPr>
-          <w:rFonts w:ascii="Courier New" w:eastAsia="Times New Roman" w:hAnsi="Courier New" w:cs="Courier New"/>
-          <w:color w:val="000000"/>
-          <w:sz w:val="20"/>
-          <w:szCs w:val="20"/>
-        </w:rPr>
-        <w:t xml:space="preserve">  "</w:t>
-      </w:r>
-      <w:proofErr w:type="gramStart"/>
-      <w:r>
-        <w:rPr>
-          <w:rFonts w:ascii="Courier New" w:eastAsia="Times New Roman" w:hAnsi="Courier New" w:cs="Courier New"/>
-          <w:color w:val="000000"/>
-          <w:sz w:val="20"/>
-          <w:szCs w:val="20"/>
-        </w:rPr>
-        <w:t>child</w:t>
-      </w:r>
-      <w:proofErr w:type="gramEnd"/>
-      <w:r>
-        <w:rPr>
-          <w:rFonts w:ascii="Courier New" w:eastAsia="Times New Roman" w:hAnsi="Courier New" w:cs="Courier New"/>
-          <w:color w:val="000000"/>
-          <w:sz w:val="20"/>
-          <w:szCs w:val="20"/>
-        </w:rPr>
-        <w:t xml:space="preserve"> p</w:t>
-      </w:r>
-      <w:r>
-        <w:rPr>
-          <w:rFonts w:ascii="Courier New" w:eastAsia="Times New Roman" w:hAnsi="Courier New" w:cs="Courier New"/>
-          <w:color w:val="000000"/>
-          <w:sz w:val="20"/>
-          <w:szCs w:val="20"/>
-        </w:rPr>
-        <w:t>lays": {</w:t>
-      </w:r>
-    </w:p>
-    <w:p>
-      <w:pPr>
-        <w:pBdr>
-          <w:top w:val="single" w:sz="6" w:space="4" w:color="CCCCCC"/>
-          <w:left w:val="single" w:sz="6" w:space="4" w:color="CCCCCC"/>
-          <w:bottom w:val="single" w:sz="6" w:space="4" w:color="CCCCCC"/>
-          <w:right w:val="single" w:sz="6" w:space="4" w:color="CCCCCC"/>
-        </w:pBdr>
-        <w:shd w:val="clear" w:color="auto" w:fill="F0F7FE"/>
-        <w:tabs>
-          <w:tab w:val="left" w:pos="916"/>
-          <w:tab w:val="left" w:pos="1832"/>
-          <w:tab w:val="left" w:pos="2748"/>
-          <w:tab w:val="left" w:pos="3664"/>
-          <w:tab w:val="left" w:pos="4580"/>
-          <w:tab w:val="left" w:pos="5496"/>
-          <w:tab w:val="left" w:pos="6412"/>
-          <w:tab w:val="left" w:pos="7328"/>
-          <w:tab w:val="left" w:pos="8244"/>
-          <w:tab w:val="left" w:pos="9160"/>
-          <w:tab w:val="left" w:pos="10076"/>
-          <w:tab w:val="left" w:pos="10992"/>
-          <w:tab w:val="left" w:pos="11908"/>
-          <w:tab w:val="left" w:pos="12824"/>
-          <w:tab w:val="left" w:pos="13740"/>
-          <w:tab w:val="left" w:pos="14656"/>
-        </w:tabs>
-        <w:spacing w:after="0" w:line="240" w:lineRule="auto"/>
-        <w:ind w:left="150" w:right="150"/>
-        <w:rPr>
-          <w:rFonts w:ascii="Courier New" w:eastAsia="Times New Roman" w:hAnsi="Courier New" w:cs="Courier New"/>
-          <w:color w:val="000000"/>
-          <w:sz w:val="20"/>
-          <w:szCs w:val="20"/>
-        </w:rPr>
-      </w:pPr>
-      <w:r>
-        <w:rPr>
-          <w:rFonts w:ascii="Courier New" w:eastAsia="Times New Roman" w:hAnsi="Courier New" w:cs="Courier New"/>
-          <w:color w:val="000000"/>
-          <w:sz w:val="20"/>
-          <w:szCs w:val="20"/>
-        </w:rPr>
-        <w:t xml:space="preserve">    "</w:t>
-      </w:r>
-      <w:proofErr w:type="gramStart"/>
-      <w:r>
-        <w:rPr>
-          <w:rFonts w:ascii="Courier New" w:eastAsia="Times New Roman" w:hAnsi="Courier New" w:cs="Courier New"/>
-          <w:color w:val="000000"/>
-          <w:sz w:val="20"/>
-          <w:szCs w:val="20"/>
-        </w:rPr>
-        <w:t>ids</w:t>
-      </w:r>
-      <w:proofErr w:type="gramEnd"/>
-      <w:r>
-        <w:rPr>
-          <w:rFonts w:ascii="Courier New" w:eastAsia="Times New Roman" w:hAnsi="Courier New" w:cs="Courier New"/>
-          <w:color w:val="000000"/>
-          <w:sz w:val="20"/>
-          <w:szCs w:val="20"/>
-        </w:rPr>
-        <w:t>": [</w:t>
-      </w:r>
-    </w:p>
-    <w:p>
-      <w:pPr>
-        <w:pBdr>
-          <w:top w:val="single" w:sz="6" w:space="4" w:color="CCCCCC"/>
-          <w:left w:val="single" w:sz="6" w:space="4" w:color="CCCCCC"/>
-          <w:bottom w:val="single" w:sz="6" w:space="4" w:color="CCCCCC"/>
-          <w:right w:val="single" w:sz="6" w:space="4" w:color="CCCCCC"/>
-        </w:pBdr>
-        <w:shd w:val="clear" w:color="auto" w:fill="F0F7FE"/>
-        <w:tabs>
-          <w:tab w:val="left" w:pos="916"/>
-          <w:tab w:val="left" w:pos="1832"/>
-          <w:tab w:val="left" w:pos="2748"/>
-          <w:tab w:val="left" w:pos="3664"/>
-          <w:tab w:val="left" w:pos="4580"/>
-          <w:tab w:val="left" w:pos="5496"/>
-          <w:tab w:val="left" w:pos="6412"/>
-          <w:tab w:val="left" w:pos="7328"/>
-          <w:tab w:val="left" w:pos="8244"/>
-          <w:tab w:val="left" w:pos="9160"/>
-          <w:tab w:val="left" w:pos="10076"/>
-          <w:tab w:val="left" w:pos="10992"/>
-          <w:tab w:val="left" w:pos="11908"/>
-          <w:tab w:val="left" w:pos="12824"/>
-          <w:tab w:val="left" w:pos="13740"/>
-          <w:tab w:val="left" w:pos="14656"/>
-        </w:tabs>
-        <w:spacing w:after="0" w:line="240" w:lineRule="auto"/>
-        <w:ind w:left="150" w:right="150"/>
-        <w:rPr>
-          <w:rFonts w:ascii="Courier New" w:eastAsia="Times New Roman" w:hAnsi="Courier New" w:cs="Courier New"/>
-          <w:color w:val="000000"/>
-          <w:sz w:val="20"/>
-          <w:szCs w:val="20"/>
-        </w:rPr>
-      </w:pPr>
-      <w:r>
-        <w:rPr>
-          <w:rFonts w:ascii="Courier New" w:eastAsia="Times New Roman" w:hAnsi="Courier New" w:cs="Courier New"/>
-          <w:color w:val="000000"/>
-          <w:sz w:val="20"/>
-          <w:szCs w:val="20"/>
-        </w:rPr>
-        <w:lastRenderedPageBreak/>
         <w:t xml:space="preserve">      {</w:t>
       </w:r>
     </w:p>

</xml_diff>